<commit_message>
Finished explore, stat to write report
</commit_message>
<xml_diff>
--- a/Отчёт(Рус).docx
+++ b/Отчёт(Рус).docx
@@ -6,20 +6,8 @@
       <w:pPr>
         <w:shd w:val="clear" w:color="auto" w:fill="FFFFFF"/>
         <w:spacing w:before="100" w:beforeAutospacing="1" w:after="100" w:afterAutospacing="1" w:line="240" w:lineRule="auto"/>
+        <w:jc w:val="center"/>
         <w:outlineLvl w:val="0"/>
-        <w:rPr>
-          <w:rFonts w:ascii="Times New Roman" w:eastAsia="Times New Roman" w:hAnsi="Times New Roman" w:cs="Times New Roman"/>
-          <w:b/>
-          <w:bCs/>
-          <w:i/>
-          <w:kern w:val="36"/>
-          <w:sz w:val="28"/>
-          <w:szCs w:val="28"/>
-          <w:lang w:val="en-US" w:eastAsia="ru-RU"/>
-        </w:rPr>
-      </w:pPr>
-      <w:proofErr w:type="spellStart"/>
-      <w:r>
         <w:rPr>
           <w:rFonts w:ascii="Times New Roman" w:eastAsia="Times New Roman" w:hAnsi="Times New Roman" w:cs="Times New Roman"/>
           <w:b/>
@@ -28,11 +16,10 @@
           <w:kern w:val="36"/>
           <w:sz w:val="40"/>
           <w:szCs w:val="40"/>
-          <w:lang w:val="en-US" w:eastAsia="ru-RU"/>
-        </w:rPr>
-        <w:t>Дипломный</w:t>
-      </w:r>
-      <w:proofErr w:type="spellEnd"/>
+          <w:lang w:eastAsia="ru-RU"/>
+        </w:rPr>
+      </w:pPr>
+      <w:bookmarkStart w:id="0" w:name="_Toc62032237"/>
       <w:r>
         <w:rPr>
           <w:rFonts w:ascii="Times New Roman" w:eastAsia="Times New Roman" w:hAnsi="Times New Roman" w:cs="Times New Roman"/>
@@ -42,12 +29,18 @@
           <w:kern w:val="36"/>
           <w:sz w:val="40"/>
           <w:szCs w:val="40"/>
-          <w:lang w:val="en-US" w:eastAsia="ru-RU"/>
-        </w:rPr>
-        <w:t xml:space="preserve"> </w:t>
-      </w:r>
-      <w:proofErr w:type="spellStart"/>
-      <w:r>
+          <w:lang w:eastAsia="ru-RU"/>
+        </w:rPr>
+        <w:t>Дипломный проект - Битва районов</w:t>
+      </w:r>
+      <w:bookmarkEnd w:id="0"/>
+    </w:p>
+    <w:p>
+      <w:pPr>
+        <w:shd w:val="clear" w:color="auto" w:fill="FFFFFF"/>
+        <w:spacing w:before="100" w:beforeAutospacing="1" w:after="100" w:afterAutospacing="1" w:line="240" w:lineRule="auto"/>
+        <w:jc w:val="center"/>
+        <w:outlineLvl w:val="0"/>
         <w:rPr>
           <w:rFonts w:ascii="Times New Roman" w:eastAsia="Times New Roman" w:hAnsi="Times New Roman" w:cs="Times New Roman"/>
           <w:b/>
@@ -56,11 +49,9 @@
           <w:kern w:val="36"/>
           <w:sz w:val="40"/>
           <w:szCs w:val="40"/>
-          <w:lang w:val="en-US" w:eastAsia="ru-RU"/>
-        </w:rPr>
-        <w:t>проект</w:t>
-      </w:r>
-      <w:proofErr w:type="spellEnd"/>
+          <w:lang w:eastAsia="ru-RU"/>
+        </w:rPr>
+      </w:pPr>
       <w:r>
         <w:rPr>
           <w:rFonts w:ascii="Times New Roman" w:eastAsia="Times New Roman" w:hAnsi="Times New Roman" w:cs="Times New Roman"/>
@@ -70,11 +61,28 @@
           <w:kern w:val="36"/>
           <w:sz w:val="40"/>
           <w:szCs w:val="40"/>
-          <w:lang w:val="en-US" w:eastAsia="ru-RU"/>
-        </w:rPr>
-        <w:t xml:space="preserve"> - </w:t>
-      </w:r>
-      <w:proofErr w:type="spellStart"/>
+          <w:lang w:eastAsia="ru-RU"/>
+        </w:rPr>
+        <w:t>Сиденко Станислав</w:t>
+      </w:r>
+    </w:p>
+    <w:p>
+      <w:pPr>
+        <w:shd w:val="clear" w:color="auto" w:fill="FFFFFF"/>
+        <w:spacing w:before="100" w:beforeAutospacing="1" w:after="100" w:afterAutospacing="1" w:line="240" w:lineRule="auto"/>
+        <w:jc w:val="center"/>
+        <w:outlineLvl w:val="0"/>
+        <w:rPr>
+          <w:rFonts w:ascii="Times New Roman" w:eastAsia="Times New Roman" w:hAnsi="Times New Roman" w:cs="Times New Roman"/>
+          <w:b/>
+          <w:bCs/>
+          <w:i/>
+          <w:kern w:val="36"/>
+          <w:sz w:val="28"/>
+          <w:szCs w:val="28"/>
+          <w:lang w:eastAsia="ru-RU"/>
+        </w:rPr>
+      </w:pPr>
       <w:r>
         <w:rPr>
           <w:rFonts w:ascii="Times New Roman" w:eastAsia="Times New Roman" w:hAnsi="Times New Roman" w:cs="Times New Roman"/>
@@ -84,488 +92,603 @@
           <w:kern w:val="36"/>
           <w:sz w:val="40"/>
           <w:szCs w:val="40"/>
-          <w:lang w:val="en-US" w:eastAsia="ru-RU"/>
-        </w:rPr>
-        <w:t>Битва</w:t>
-      </w:r>
-      <w:proofErr w:type="spellEnd"/>
-      <w:r>
-        <w:rPr>
-          <w:rFonts w:ascii="Times New Roman" w:eastAsia="Times New Roman" w:hAnsi="Times New Roman" w:cs="Times New Roman"/>
+          <w:lang w:eastAsia="ru-RU"/>
+        </w:rPr>
+        <w:t>20.01.2021</w:t>
+      </w:r>
+    </w:p>
+    <w:sdt>
+      <w:sdtPr>
+        <w:id w:val="-1727515420"/>
+        <w:docPartObj>
+          <w:docPartGallery w:val="Table of Contents"/>
+          <w:docPartUnique/>
+        </w:docPartObj>
+      </w:sdtPr>
+      <w:sdtEndPr>
+        <w:rPr>
+          <w:rFonts w:asciiTheme="minorHAnsi" w:eastAsiaTheme="minorHAnsi" w:hAnsiTheme="minorHAnsi" w:cstheme="minorBidi"/>
           <w:b/>
           <w:bCs/>
-          <w:i/>
-          <w:kern w:val="36"/>
-          <w:sz w:val="40"/>
-          <w:szCs w:val="40"/>
-          <w:lang w:val="en-US" w:eastAsia="ru-RU"/>
-        </w:rPr>
-        <w:t xml:space="preserve"> </w:t>
-      </w:r>
-      <w:proofErr w:type="spellStart"/>
-      <w:r>
-        <w:rPr>
-          <w:rFonts w:ascii="Times New Roman" w:eastAsia="Times New Roman" w:hAnsi="Times New Roman" w:cs="Times New Roman"/>
-          <w:b/>
-          <w:bCs/>
-          <w:i/>
-          <w:kern w:val="36"/>
-          <w:sz w:val="40"/>
-          <w:szCs w:val="40"/>
-          <w:lang w:val="en-US" w:eastAsia="ru-RU"/>
-        </w:rPr>
-        <w:t>районов</w:t>
-      </w:r>
-      <w:proofErr w:type="spellEnd"/>
+          <w:color w:val="auto"/>
+          <w:sz w:val="22"/>
+          <w:szCs w:val="22"/>
+          <w:lang w:eastAsia="en-US"/>
+        </w:rPr>
+      </w:sdtEndPr>
+      <w:sdtContent>
+        <w:p>
+          <w:pPr>
+            <w:pStyle w:val="a7"/>
+          </w:pPr>
+          <w:r>
+            <w:t>Содержание:</w:t>
+          </w:r>
+        </w:p>
+        <w:p>
+          <w:pPr>
+            <w:pStyle w:val="a3"/>
+            <w:numPr>
+              <w:ilvl w:val="0"/>
+              <w:numId w:val="2"/>
+            </w:numPr>
+            <w:spacing w:line="240" w:lineRule="auto"/>
+            <w:rPr>
+              <w:rFonts w:ascii="Times New Roman" w:hAnsi="Times New Roman" w:cs="Times New Roman"/>
+              <w:sz w:val="28"/>
+              <w:szCs w:val="28"/>
+            </w:rPr>
+          </w:pPr>
+          <w:r>
+            <w:rPr>
+              <w:rFonts w:ascii="Times New Roman" w:hAnsi="Times New Roman" w:cs="Times New Roman"/>
+              <w:sz w:val="28"/>
+              <w:szCs w:val="28"/>
+            </w:rPr>
+            <w:t>Введение:</w:t>
+          </w:r>
+        </w:p>
+        <w:p>
+          <w:pPr>
+            <w:pStyle w:val="a3"/>
+            <w:numPr>
+              <w:ilvl w:val="1"/>
+              <w:numId w:val="2"/>
+            </w:numPr>
+            <w:spacing w:line="240" w:lineRule="auto"/>
+            <w:rPr>
+              <w:rFonts w:ascii="Times New Roman" w:hAnsi="Times New Roman" w:cs="Times New Roman"/>
+              <w:sz w:val="28"/>
+              <w:szCs w:val="28"/>
+            </w:rPr>
+          </w:pPr>
+          <w:r>
+            <w:rPr>
+              <w:rFonts w:ascii="Times New Roman" w:hAnsi="Times New Roman" w:cs="Times New Roman"/>
+              <w:sz w:val="28"/>
+              <w:szCs w:val="28"/>
+            </w:rPr>
+            <w:t>Предпосылки</w:t>
+          </w:r>
+        </w:p>
+        <w:p>
+          <w:pPr>
+            <w:pStyle w:val="a3"/>
+            <w:numPr>
+              <w:ilvl w:val="1"/>
+              <w:numId w:val="2"/>
+            </w:numPr>
+            <w:spacing w:line="240" w:lineRule="auto"/>
+            <w:rPr>
+              <w:rFonts w:ascii="Times New Roman" w:hAnsi="Times New Roman" w:cs="Times New Roman"/>
+              <w:sz w:val="28"/>
+              <w:szCs w:val="28"/>
+            </w:rPr>
+          </w:pPr>
+          <w:r>
+            <w:rPr>
+              <w:rFonts w:ascii="Times New Roman" w:hAnsi="Times New Roman" w:cs="Times New Roman"/>
+              <w:sz w:val="28"/>
+              <w:szCs w:val="28"/>
+            </w:rPr>
+            <w:t>Проблема</w:t>
+          </w:r>
+        </w:p>
+        <w:p>
+          <w:pPr>
+            <w:pStyle w:val="a3"/>
+            <w:numPr>
+              <w:ilvl w:val="1"/>
+              <w:numId w:val="2"/>
+            </w:numPr>
+            <w:spacing w:line="240" w:lineRule="auto"/>
+            <w:rPr>
+              <w:rFonts w:ascii="Times New Roman" w:hAnsi="Times New Roman" w:cs="Times New Roman"/>
+              <w:sz w:val="28"/>
+              <w:szCs w:val="28"/>
+            </w:rPr>
+          </w:pPr>
+          <w:r>
+            <w:rPr>
+              <w:rFonts w:ascii="Times New Roman" w:hAnsi="Times New Roman" w:cs="Times New Roman"/>
+              <w:sz w:val="28"/>
+              <w:szCs w:val="28"/>
+            </w:rPr>
+            <w:t>Интерес</w:t>
+          </w:r>
+        </w:p>
+        <w:p>
+          <w:pPr>
+            <w:pStyle w:val="a3"/>
+            <w:numPr>
+              <w:ilvl w:val="0"/>
+              <w:numId w:val="2"/>
+            </w:numPr>
+            <w:spacing w:line="240" w:lineRule="auto"/>
+            <w:rPr>
+              <w:rFonts w:ascii="Times New Roman" w:hAnsi="Times New Roman" w:cs="Times New Roman"/>
+              <w:sz w:val="28"/>
+              <w:szCs w:val="28"/>
+            </w:rPr>
+          </w:pPr>
+          <w:r>
+            <w:rPr>
+              <w:rFonts w:ascii="Times New Roman" w:hAnsi="Times New Roman" w:cs="Times New Roman"/>
+              <w:sz w:val="28"/>
+              <w:szCs w:val="28"/>
+            </w:rPr>
+            <w:t>Данные</w:t>
+          </w:r>
+        </w:p>
+        <w:p>
+          <w:pPr>
+            <w:pStyle w:val="a3"/>
+            <w:numPr>
+              <w:ilvl w:val="1"/>
+              <w:numId w:val="2"/>
+            </w:numPr>
+            <w:spacing w:line="240" w:lineRule="auto"/>
+            <w:rPr>
+              <w:rFonts w:ascii="Times New Roman" w:hAnsi="Times New Roman" w:cs="Times New Roman"/>
+              <w:sz w:val="28"/>
+              <w:szCs w:val="28"/>
+            </w:rPr>
+          </w:pPr>
+          <w:r>
+            <w:rPr>
+              <w:rFonts w:ascii="Times New Roman" w:hAnsi="Times New Roman" w:cs="Times New Roman"/>
+              <w:sz w:val="28"/>
+              <w:szCs w:val="28"/>
+            </w:rPr>
+            <w:t>Источники данных</w:t>
+          </w:r>
+        </w:p>
+        <w:p>
+          <w:pPr>
+            <w:pStyle w:val="a3"/>
+            <w:numPr>
+              <w:ilvl w:val="1"/>
+              <w:numId w:val="2"/>
+            </w:numPr>
+            <w:spacing w:line="240" w:lineRule="auto"/>
+            <w:rPr>
+              <w:rFonts w:ascii="Times New Roman" w:hAnsi="Times New Roman" w:cs="Times New Roman"/>
+              <w:sz w:val="28"/>
+              <w:szCs w:val="28"/>
+            </w:rPr>
+          </w:pPr>
+          <w:r>
+            <w:rPr>
+              <w:rFonts w:ascii="Times New Roman" w:hAnsi="Times New Roman" w:cs="Times New Roman"/>
+              <w:sz w:val="28"/>
+              <w:szCs w:val="28"/>
+            </w:rPr>
+            <w:t>Сбор и очистка данных</w:t>
+          </w:r>
+        </w:p>
+        <w:p>
+          <w:pPr>
+            <w:pStyle w:val="a3"/>
+            <w:numPr>
+              <w:ilvl w:val="1"/>
+              <w:numId w:val="2"/>
+            </w:numPr>
+            <w:spacing w:line="240" w:lineRule="auto"/>
+            <w:rPr>
+              <w:rFonts w:ascii="Times New Roman" w:hAnsi="Times New Roman" w:cs="Times New Roman"/>
+              <w:sz w:val="28"/>
+              <w:szCs w:val="28"/>
+            </w:rPr>
+          </w:pPr>
+          <w:r>
+            <w:rPr>
+              <w:rFonts w:ascii="Times New Roman" w:hAnsi="Times New Roman" w:cs="Times New Roman"/>
+              <w:sz w:val="28"/>
+              <w:szCs w:val="28"/>
+            </w:rPr>
+            <w:t>В</w:t>
+          </w:r>
+          <w:r>
+            <w:rPr>
+              <w:rFonts w:ascii="Times New Roman" w:hAnsi="Times New Roman" w:cs="Times New Roman"/>
+              <w:sz w:val="28"/>
+              <w:szCs w:val="28"/>
+            </w:rPr>
+            <w:t xml:space="preserve">ыбор </w:t>
+          </w:r>
+          <w:r>
+            <w:rPr>
+              <w:rFonts w:ascii="Times New Roman" w:hAnsi="Times New Roman" w:cs="Times New Roman"/>
+              <w:sz w:val="28"/>
+              <w:szCs w:val="28"/>
+            </w:rPr>
+            <w:t>характеристик</w:t>
+          </w:r>
+        </w:p>
+        <w:p>
+          <w:pPr>
+            <w:pStyle w:val="a3"/>
+            <w:numPr>
+              <w:ilvl w:val="0"/>
+              <w:numId w:val="2"/>
+            </w:numPr>
+            <w:spacing w:line="240" w:lineRule="auto"/>
+            <w:rPr>
+              <w:rFonts w:ascii="Times New Roman" w:hAnsi="Times New Roman" w:cs="Times New Roman"/>
+              <w:sz w:val="28"/>
+              <w:szCs w:val="28"/>
+            </w:rPr>
+          </w:pPr>
+          <w:r>
+            <w:rPr>
+              <w:rFonts w:ascii="Times New Roman" w:hAnsi="Times New Roman" w:cs="Times New Roman"/>
+              <w:sz w:val="28"/>
+              <w:szCs w:val="28"/>
+            </w:rPr>
+            <w:t xml:space="preserve">Методология </w:t>
+          </w:r>
+        </w:p>
+        <w:p>
+          <w:pPr>
+            <w:pStyle w:val="a3"/>
+            <w:numPr>
+              <w:ilvl w:val="0"/>
+              <w:numId w:val="2"/>
+            </w:numPr>
+            <w:spacing w:line="240" w:lineRule="auto"/>
+            <w:rPr>
+              <w:rFonts w:ascii="Times New Roman" w:hAnsi="Times New Roman" w:cs="Times New Roman"/>
+              <w:sz w:val="28"/>
+              <w:szCs w:val="28"/>
+            </w:rPr>
+          </w:pPr>
+          <w:r>
+            <w:rPr>
+              <w:rFonts w:ascii="Times New Roman" w:hAnsi="Times New Roman" w:cs="Times New Roman"/>
+              <w:sz w:val="28"/>
+              <w:szCs w:val="28"/>
+            </w:rPr>
+            <w:t>Исследовательский Анализ</w:t>
+          </w:r>
+        </w:p>
+        <w:p>
+          <w:pPr>
+            <w:pStyle w:val="a3"/>
+            <w:numPr>
+              <w:ilvl w:val="0"/>
+              <w:numId w:val="2"/>
+            </w:numPr>
+            <w:spacing w:line="240" w:lineRule="auto"/>
+            <w:rPr>
+              <w:rFonts w:ascii="Times New Roman" w:hAnsi="Times New Roman" w:cs="Times New Roman"/>
+              <w:sz w:val="28"/>
+              <w:szCs w:val="28"/>
+            </w:rPr>
+          </w:pPr>
+          <w:r>
+            <w:rPr>
+              <w:rFonts w:ascii="Times New Roman" w:hAnsi="Times New Roman" w:cs="Times New Roman"/>
+              <w:sz w:val="28"/>
+              <w:szCs w:val="28"/>
+            </w:rPr>
+            <w:t>Результат</w:t>
+          </w:r>
+        </w:p>
+        <w:p/>
+      </w:sdtContent>
+    </w:sdt>
+    <w:p>
+      <w:pPr>
+        <w:pStyle w:val="1"/>
+        <w:rPr>
+          <w:sz w:val="36"/>
+          <w:szCs w:val="36"/>
+        </w:rPr>
+      </w:pPr>
+      <w:bookmarkStart w:id="1" w:name="_Toc62032238"/>
+      <w:r>
+        <w:rPr>
+          <w:sz w:val="36"/>
+          <w:szCs w:val="36"/>
+        </w:rPr>
+        <w:t>1.</w:t>
+      </w:r>
+      <w:r>
+        <w:rPr>
+          <w:sz w:val="36"/>
+          <w:szCs w:val="36"/>
+        </w:rPr>
+        <w:t>Введение</w:t>
+      </w:r>
+      <w:bookmarkEnd w:id="1"/>
     </w:p>
     <w:p>
       <w:pPr>
+        <w:pStyle w:val="1"/>
+        <w:rPr>
+          <w:sz w:val="28"/>
+          <w:szCs w:val="28"/>
+        </w:rPr>
+      </w:pPr>
+      <w:bookmarkStart w:id="2" w:name="_Toc62032239"/>
+      <w:r>
+        <w:rPr>
+          <w:sz w:val="28"/>
+          <w:szCs w:val="28"/>
+        </w:rPr>
+        <w:t>1.</w:t>
+      </w:r>
+      <w:r>
+        <w:rPr>
+          <w:sz w:val="28"/>
+          <w:szCs w:val="28"/>
+        </w:rPr>
+        <w:t>1.</w:t>
+      </w:r>
+      <w:r>
+        <w:rPr>
+          <w:sz w:val="28"/>
+          <w:szCs w:val="28"/>
+        </w:rPr>
+        <w:t xml:space="preserve"> Предпосылки</w:t>
+      </w:r>
+      <w:bookmarkEnd w:id="2"/>
+    </w:p>
+    <w:p>
+      <w:pPr>
         <w:spacing w:line="240" w:lineRule="auto"/>
-        <w:rPr>
-          <w:rFonts w:ascii="Times New Roman" w:hAnsi="Times New Roman" w:cs="Times New Roman"/>
-          <w:sz w:val="36"/>
-          <w:szCs w:val="36"/>
-        </w:rPr>
-      </w:pPr>
-      <w:r>
+        <w:ind w:firstLine="708"/>
+        <w:rPr>
+          <w:rFonts w:ascii="Times New Roman" w:hAnsi="Times New Roman" w:cs="Times New Roman"/>
+          <w:sz w:val="28"/>
+          <w:szCs w:val="28"/>
+        </w:rPr>
+      </w:pPr>
+      <w:r>
+        <w:rPr>
+          <w:rFonts w:ascii="Times New Roman" w:hAnsi="Times New Roman" w:cs="Times New Roman"/>
+          <w:sz w:val="28"/>
+          <w:szCs w:val="28"/>
+        </w:rPr>
+        <w:t>В мире постоянно открываются новые увеселительные заведения, такие как ночные клубы. Это отличное место для отдыха и развлечения. В н</w:t>
+      </w:r>
+      <w:r>
+        <w:rPr>
+          <w:rFonts w:ascii="Times New Roman" w:hAnsi="Times New Roman" w:cs="Times New Roman"/>
+          <w:sz w:val="28"/>
+          <w:szCs w:val="28"/>
+        </w:rPr>
+        <w:t>их можно не только отдохнуть, а также</w:t>
+      </w:r>
+      <w:r>
+        <w:rPr>
+          <w:rFonts w:ascii="Times New Roman" w:hAnsi="Times New Roman" w:cs="Times New Roman"/>
+          <w:sz w:val="28"/>
+          <w:szCs w:val="28"/>
+        </w:rPr>
+        <w:t xml:space="preserve"> завести интересные знакомства.</w:t>
+      </w:r>
+      <w:r>
+        <w:rPr>
+          <w:rFonts w:ascii="Times New Roman" w:hAnsi="Times New Roman" w:cs="Times New Roman"/>
+          <w:sz w:val="28"/>
+          <w:szCs w:val="28"/>
+        </w:rPr>
+        <w:t xml:space="preserve"> Такие зав</w:t>
+      </w:r>
+      <w:r>
+        <w:rPr>
+          <w:rFonts w:ascii="Times New Roman" w:hAnsi="Times New Roman" w:cs="Times New Roman"/>
+          <w:sz w:val="28"/>
+          <w:szCs w:val="28"/>
+        </w:rPr>
+        <w:t>едения приносят хорошую прибыль. Всегда есть большие возможности в реализации любой идеи для оформления и выбора тематики для ночного клуба.</w:t>
+      </w:r>
+    </w:p>
+    <w:p>
+      <w:pPr>
+        <w:spacing w:line="240" w:lineRule="auto"/>
+        <w:rPr>
+          <w:rFonts w:ascii="Times New Roman" w:hAnsi="Times New Roman" w:cs="Times New Roman"/>
+          <w:b/>
+          <w:sz w:val="28"/>
+          <w:szCs w:val="28"/>
+        </w:rPr>
+      </w:pPr>
+      <w:r>
+        <w:rPr>
+          <w:rFonts w:ascii="Times New Roman" w:hAnsi="Times New Roman" w:cs="Times New Roman"/>
+          <w:b/>
+          <w:sz w:val="28"/>
+          <w:szCs w:val="28"/>
+        </w:rPr>
+        <w:t>1.2.</w:t>
+      </w:r>
+      <w:r>
+        <w:rPr>
+          <w:rFonts w:ascii="Times New Roman" w:hAnsi="Times New Roman" w:cs="Times New Roman"/>
+          <w:b/>
+          <w:sz w:val="28"/>
+          <w:szCs w:val="28"/>
+        </w:rPr>
+        <w:t xml:space="preserve"> </w:t>
+      </w:r>
+      <w:r>
+        <w:rPr>
+          <w:rFonts w:ascii="Times New Roman" w:hAnsi="Times New Roman" w:cs="Times New Roman"/>
+          <w:b/>
+          <w:sz w:val="28"/>
+          <w:szCs w:val="28"/>
+        </w:rPr>
+        <w:t>Проблема</w:t>
+      </w:r>
+    </w:p>
+    <w:p>
+      <w:pPr>
+        <w:spacing w:line="240" w:lineRule="auto"/>
+        <w:rPr>
+          <w:rFonts w:ascii="Times New Roman" w:hAnsi="Times New Roman" w:cs="Times New Roman"/>
+          <w:sz w:val="28"/>
+          <w:szCs w:val="28"/>
+        </w:rPr>
+      </w:pPr>
+      <w:r>
+        <w:rPr>
+          <w:rFonts w:ascii="Times New Roman" w:hAnsi="Times New Roman" w:cs="Times New Roman"/>
+          <w:b/>
+          <w:sz w:val="28"/>
+          <w:szCs w:val="28"/>
+        </w:rPr>
+        <w:tab/>
+      </w:r>
+      <w:r>
+        <w:rPr>
+          <w:rFonts w:ascii="Times New Roman" w:hAnsi="Times New Roman" w:cs="Times New Roman"/>
+          <w:sz w:val="28"/>
+          <w:szCs w:val="28"/>
+        </w:rPr>
+        <w:t xml:space="preserve">На рынке очень большая конкуренция. При всех выгодах, много заведений закрываются, делая одну из главных ошибок на старте -  </w:t>
+      </w:r>
+      <w:r>
+        <w:rPr>
+          <w:rFonts w:ascii="Times New Roman" w:hAnsi="Times New Roman" w:cs="Times New Roman"/>
+          <w:sz w:val="28"/>
+          <w:szCs w:val="28"/>
+        </w:rPr>
+        <w:t>выбор неправильного месторасположения. В этом проекте мы выберем оптимальное месторасположение ночного клуба в Москве.</w:t>
+      </w:r>
+      <w:r>
+        <w:rPr>
+          <w:rFonts w:ascii="Times New Roman" w:hAnsi="Times New Roman" w:cs="Times New Roman"/>
+          <w:sz w:val="28"/>
+          <w:szCs w:val="28"/>
+        </w:rPr>
+        <w:t xml:space="preserve"> </w:t>
+      </w:r>
+    </w:p>
+    <w:p>
+      <w:pPr>
+        <w:spacing w:line="240" w:lineRule="auto"/>
+        <w:rPr>
+          <w:rFonts w:ascii="Times New Roman" w:hAnsi="Times New Roman" w:cs="Times New Roman"/>
+          <w:b/>
+          <w:sz w:val="28"/>
+          <w:szCs w:val="28"/>
+        </w:rPr>
+      </w:pPr>
+      <w:r>
+        <w:rPr>
+          <w:rFonts w:ascii="Times New Roman" w:hAnsi="Times New Roman" w:cs="Times New Roman"/>
+          <w:b/>
+          <w:sz w:val="28"/>
+          <w:szCs w:val="28"/>
+        </w:rPr>
+        <w:t>1.3.</w:t>
+      </w:r>
+      <w:r>
+        <w:rPr>
+          <w:rFonts w:ascii="Times New Roman" w:hAnsi="Times New Roman" w:cs="Times New Roman"/>
+          <w:b/>
+          <w:sz w:val="28"/>
+          <w:szCs w:val="28"/>
+        </w:rPr>
+        <w:t xml:space="preserve"> </w:t>
+      </w:r>
+      <w:r>
+        <w:rPr>
+          <w:rFonts w:ascii="Times New Roman" w:hAnsi="Times New Roman" w:cs="Times New Roman"/>
+          <w:b/>
+          <w:sz w:val="28"/>
+          <w:szCs w:val="28"/>
+        </w:rPr>
+        <w:t>Интерес</w:t>
+      </w:r>
+    </w:p>
+    <w:p>
+      <w:pPr>
+        <w:spacing w:line="240" w:lineRule="auto"/>
+        <w:rPr>
+          <w:rFonts w:ascii="Times New Roman" w:hAnsi="Times New Roman" w:cs="Times New Roman"/>
+          <w:sz w:val="28"/>
+          <w:szCs w:val="28"/>
+        </w:rPr>
+      </w:pPr>
+      <w:r>
+        <w:rPr>
+          <w:rFonts w:ascii="Times New Roman" w:hAnsi="Times New Roman" w:cs="Times New Roman"/>
+          <w:b/>
+          <w:sz w:val="28"/>
+          <w:szCs w:val="28"/>
+        </w:rPr>
+        <w:tab/>
+      </w:r>
+      <w:r>
+        <w:rPr>
+          <w:rFonts w:ascii="Times New Roman" w:hAnsi="Times New Roman" w:cs="Times New Roman"/>
+          <w:sz w:val="28"/>
+          <w:szCs w:val="28"/>
+        </w:rPr>
+        <w:t>Данный проект будет интересен для предпринимателей, решивших открыть ночной клуб в Москве. Так же он будет интересен арендодателям, так как можно найти клиентов под ночной клуб и, обоснованно, установить цену и выстроить долгосрочные отношения с арендатором.</w:t>
+      </w:r>
+    </w:p>
+    <w:p>
+      <w:pPr>
+        <w:spacing w:line="240" w:lineRule="auto"/>
+        <w:rPr>
+          <w:rFonts w:ascii="Times New Roman" w:hAnsi="Times New Roman" w:cs="Times New Roman"/>
+          <w:sz w:val="28"/>
+          <w:szCs w:val="28"/>
+        </w:rPr>
+      </w:pPr>
+    </w:p>
+    <w:p>
+      <w:pPr>
+        <w:spacing w:line="240" w:lineRule="auto"/>
         <w:rPr>
           <w:rFonts w:ascii="Times New Roman" w:hAnsi="Times New Roman" w:cs="Times New Roman"/>
           <w:b/>
           <w:sz w:val="36"/>
           <w:szCs w:val="36"/>
         </w:rPr>
-        <w:t>Содержание</w:t>
-      </w:r>
-      <w:r>
-        <w:rPr>
-          <w:rFonts w:ascii="Times New Roman" w:hAnsi="Times New Roman" w:cs="Times New Roman"/>
-          <w:sz w:val="36"/>
-          <w:szCs w:val="36"/>
-        </w:rPr>
-        <w:t>:</w:t>
-      </w:r>
-    </w:p>
-    <w:p>
-      <w:pPr>
-        <w:pStyle w:val="a3"/>
-        <w:numPr>
-          <w:ilvl w:val="0"/>
-          <w:numId w:val="2"/>
-        </w:numPr>
-        <w:spacing w:line="240" w:lineRule="auto"/>
-        <w:rPr>
-          <w:rFonts w:ascii="Times New Roman" w:hAnsi="Times New Roman" w:cs="Times New Roman"/>
-          <w:sz w:val="28"/>
-          <w:szCs w:val="28"/>
-        </w:rPr>
-      </w:pPr>
-      <w:r>
-        <w:rPr>
-          <w:rFonts w:ascii="Times New Roman" w:hAnsi="Times New Roman" w:cs="Times New Roman"/>
-          <w:sz w:val="28"/>
-          <w:szCs w:val="28"/>
-        </w:rPr>
-        <w:t>Введение:</w:t>
-      </w:r>
-    </w:p>
-    <w:p>
-      <w:pPr>
-        <w:pStyle w:val="a3"/>
-        <w:numPr>
-          <w:ilvl w:val="1"/>
-          <w:numId w:val="2"/>
-        </w:numPr>
-        <w:spacing w:line="240" w:lineRule="auto"/>
-        <w:rPr>
-          <w:rFonts w:ascii="Times New Roman" w:hAnsi="Times New Roman" w:cs="Times New Roman"/>
-          <w:sz w:val="28"/>
-          <w:szCs w:val="28"/>
-        </w:rPr>
-      </w:pPr>
-      <w:r>
-        <w:rPr>
-          <w:rFonts w:ascii="Times New Roman" w:hAnsi="Times New Roman" w:cs="Times New Roman"/>
-          <w:sz w:val="28"/>
-          <w:szCs w:val="28"/>
-        </w:rPr>
-        <w:t>Предпосылки</w:t>
-      </w:r>
-    </w:p>
-    <w:p>
-      <w:pPr>
-        <w:pStyle w:val="a3"/>
-        <w:numPr>
-          <w:ilvl w:val="1"/>
-          <w:numId w:val="2"/>
-        </w:numPr>
-        <w:spacing w:line="240" w:lineRule="auto"/>
-        <w:rPr>
-          <w:rFonts w:ascii="Times New Roman" w:hAnsi="Times New Roman" w:cs="Times New Roman"/>
-          <w:sz w:val="28"/>
-          <w:szCs w:val="28"/>
-        </w:rPr>
-      </w:pPr>
-      <w:r>
-        <w:rPr>
-          <w:rFonts w:ascii="Times New Roman" w:hAnsi="Times New Roman" w:cs="Times New Roman"/>
-          <w:sz w:val="28"/>
-          <w:szCs w:val="28"/>
-        </w:rPr>
-        <w:t>Проблема</w:t>
-      </w:r>
-    </w:p>
-    <w:p>
-      <w:pPr>
-        <w:pStyle w:val="a3"/>
-        <w:numPr>
-          <w:ilvl w:val="1"/>
-          <w:numId w:val="2"/>
-        </w:numPr>
-        <w:spacing w:line="240" w:lineRule="auto"/>
-        <w:rPr>
-          <w:rFonts w:ascii="Times New Roman" w:hAnsi="Times New Roman" w:cs="Times New Roman"/>
-          <w:sz w:val="28"/>
-          <w:szCs w:val="28"/>
-        </w:rPr>
-      </w:pPr>
-      <w:r>
-        <w:rPr>
-          <w:rFonts w:ascii="Times New Roman" w:hAnsi="Times New Roman" w:cs="Times New Roman"/>
-          <w:sz w:val="28"/>
-          <w:szCs w:val="28"/>
-        </w:rPr>
-        <w:t>Интерес</w:t>
-      </w:r>
-    </w:p>
-    <w:p>
-      <w:pPr>
-        <w:pStyle w:val="a3"/>
-        <w:numPr>
-          <w:ilvl w:val="0"/>
-          <w:numId w:val="2"/>
-        </w:numPr>
-        <w:spacing w:line="240" w:lineRule="auto"/>
-        <w:rPr>
-          <w:rFonts w:ascii="Times New Roman" w:hAnsi="Times New Roman" w:cs="Times New Roman"/>
-          <w:sz w:val="28"/>
-          <w:szCs w:val="28"/>
-        </w:rPr>
-      </w:pPr>
-      <w:r>
-        <w:rPr>
-          <w:rFonts w:ascii="Times New Roman" w:hAnsi="Times New Roman" w:cs="Times New Roman"/>
-          <w:sz w:val="28"/>
-          <w:szCs w:val="28"/>
-        </w:rPr>
-        <w:t>Данные</w:t>
-      </w:r>
-    </w:p>
-    <w:p>
-      <w:pPr>
-        <w:spacing w:line="240" w:lineRule="auto"/>
-        <w:rPr>
-          <w:rFonts w:ascii="Times New Roman" w:hAnsi="Times New Roman" w:cs="Times New Roman"/>
-          <w:sz w:val="28"/>
-          <w:szCs w:val="28"/>
-        </w:rPr>
-      </w:pPr>
-    </w:p>
-    <w:p>
-      <w:pPr>
-        <w:spacing w:line="240" w:lineRule="auto"/>
-        <w:rPr>
-          <w:rFonts w:ascii="Times New Roman" w:hAnsi="Times New Roman" w:cs="Times New Roman"/>
-          <w:sz w:val="28"/>
-          <w:szCs w:val="28"/>
-        </w:rPr>
-      </w:pPr>
-    </w:p>
-    <w:p>
-      <w:pPr>
-        <w:spacing w:line="240" w:lineRule="auto"/>
-        <w:rPr>
-          <w:rFonts w:ascii="Times New Roman" w:hAnsi="Times New Roman" w:cs="Times New Roman"/>
-          <w:sz w:val="28"/>
-          <w:szCs w:val="28"/>
-        </w:rPr>
-      </w:pPr>
-    </w:p>
-    <w:p>
-      <w:pPr>
-        <w:pStyle w:val="1"/>
-        <w:rPr>
-          <w:sz w:val="36"/>
-          <w:szCs w:val="36"/>
-        </w:rPr>
-      </w:pPr>
-      <w:r>
-        <w:rPr>
-          <w:sz w:val="36"/>
-          <w:szCs w:val="36"/>
-        </w:rPr>
-        <w:t>1.</w:t>
-      </w:r>
-      <w:r>
-        <w:rPr>
-          <w:sz w:val="36"/>
-          <w:szCs w:val="36"/>
-        </w:rPr>
-        <w:t>Введение</w:t>
-      </w:r>
-    </w:p>
-    <w:p>
-      <w:pPr>
-        <w:pStyle w:val="1"/>
-        <w:rPr>
-          <w:sz w:val="28"/>
-          <w:szCs w:val="28"/>
-        </w:rPr>
-      </w:pPr>
-      <w:r>
-        <w:rPr>
-          <w:sz w:val="28"/>
-          <w:szCs w:val="28"/>
-        </w:rPr>
-        <w:t>1.</w:t>
-      </w:r>
-      <w:proofErr w:type="gramStart"/>
-      <w:r>
-        <w:rPr>
-          <w:sz w:val="28"/>
-          <w:szCs w:val="28"/>
-        </w:rPr>
-        <w:t>1.</w:t>
-      </w:r>
-      <w:r>
-        <w:rPr>
-          <w:sz w:val="28"/>
-          <w:szCs w:val="28"/>
-        </w:rPr>
-        <w:t>Предпосылки</w:t>
-      </w:r>
-      <w:proofErr w:type="gramEnd"/>
-    </w:p>
-    <w:p>
-      <w:pPr>
-        <w:spacing w:line="240" w:lineRule="auto"/>
-        <w:ind w:firstLine="708"/>
-        <w:rPr>
-          <w:rFonts w:ascii="Times New Roman" w:hAnsi="Times New Roman" w:cs="Times New Roman"/>
-          <w:sz w:val="28"/>
-          <w:szCs w:val="28"/>
-        </w:rPr>
-      </w:pPr>
-      <w:r>
-        <w:rPr>
-          <w:rFonts w:ascii="Times New Roman" w:hAnsi="Times New Roman" w:cs="Times New Roman"/>
-          <w:sz w:val="28"/>
-          <w:szCs w:val="28"/>
-        </w:rPr>
-        <w:t>В мире постоянно открываются новые увеселительные заведения, такие как ночные клубы. Это отличное место для отдыха и развлечения. В н</w:t>
-      </w:r>
-      <w:r>
-        <w:rPr>
-          <w:rFonts w:ascii="Times New Roman" w:hAnsi="Times New Roman" w:cs="Times New Roman"/>
-          <w:sz w:val="28"/>
-          <w:szCs w:val="28"/>
-        </w:rPr>
-        <w:t>их можно не только отдохнуть, а также</w:t>
-      </w:r>
-      <w:r>
-        <w:rPr>
-          <w:rFonts w:ascii="Times New Roman" w:hAnsi="Times New Roman" w:cs="Times New Roman"/>
-          <w:sz w:val="28"/>
-          <w:szCs w:val="28"/>
-        </w:rPr>
-        <w:t xml:space="preserve"> завести интересные знакомства.</w:t>
-      </w:r>
-      <w:r>
-        <w:rPr>
-          <w:rFonts w:ascii="Times New Roman" w:hAnsi="Times New Roman" w:cs="Times New Roman"/>
-          <w:sz w:val="28"/>
-          <w:szCs w:val="28"/>
-        </w:rPr>
-        <w:t xml:space="preserve"> Такие зав</w:t>
-      </w:r>
-      <w:r>
-        <w:rPr>
-          <w:rFonts w:ascii="Times New Roman" w:hAnsi="Times New Roman" w:cs="Times New Roman"/>
-          <w:sz w:val="28"/>
-          <w:szCs w:val="28"/>
-        </w:rPr>
-        <w:t>едения приносят хорошую прибыль. Всегда есть большие возможности в реализации любой идеи для оформления и выбора тематики для ночного клуба.</w:t>
-      </w:r>
-    </w:p>
-    <w:p>
-      <w:pPr>
-        <w:spacing w:line="240" w:lineRule="auto"/>
-        <w:rPr>
-          <w:rFonts w:ascii="Times New Roman" w:hAnsi="Times New Roman" w:cs="Times New Roman"/>
-          <w:b/>
-          <w:sz w:val="28"/>
-          <w:szCs w:val="28"/>
-        </w:rPr>
-      </w:pPr>
-      <w:r>
-        <w:rPr>
-          <w:rFonts w:ascii="Times New Roman" w:hAnsi="Times New Roman" w:cs="Times New Roman"/>
-          <w:b/>
-          <w:sz w:val="28"/>
-          <w:szCs w:val="28"/>
-        </w:rPr>
-        <w:t>1.</w:t>
-      </w:r>
-      <w:proofErr w:type="gramStart"/>
-      <w:r>
-        <w:rPr>
-          <w:rFonts w:ascii="Times New Roman" w:hAnsi="Times New Roman" w:cs="Times New Roman"/>
-          <w:b/>
-          <w:sz w:val="28"/>
-          <w:szCs w:val="28"/>
-        </w:rPr>
-        <w:t>2.</w:t>
-      </w:r>
-      <w:r>
-        <w:rPr>
-          <w:rFonts w:ascii="Times New Roman" w:hAnsi="Times New Roman" w:cs="Times New Roman"/>
-          <w:b/>
-          <w:sz w:val="28"/>
-          <w:szCs w:val="28"/>
-        </w:rPr>
-        <w:t>Проблема</w:t>
-      </w:r>
-      <w:proofErr w:type="gramEnd"/>
-    </w:p>
-    <w:p>
-      <w:pPr>
-        <w:spacing w:line="240" w:lineRule="auto"/>
-        <w:rPr>
-          <w:rFonts w:ascii="Times New Roman" w:hAnsi="Times New Roman" w:cs="Times New Roman"/>
-          <w:sz w:val="28"/>
-          <w:szCs w:val="28"/>
-        </w:rPr>
-      </w:pPr>
-      <w:r>
-        <w:rPr>
-          <w:rFonts w:ascii="Times New Roman" w:hAnsi="Times New Roman" w:cs="Times New Roman"/>
-          <w:b/>
-          <w:sz w:val="28"/>
-          <w:szCs w:val="28"/>
-        </w:rPr>
-        <w:tab/>
-      </w:r>
-      <w:r>
-        <w:rPr>
-          <w:rFonts w:ascii="Times New Roman" w:hAnsi="Times New Roman" w:cs="Times New Roman"/>
-          <w:sz w:val="28"/>
-          <w:szCs w:val="28"/>
-        </w:rPr>
-        <w:t xml:space="preserve">На рынке очень большая конкуренция. При всех выгодах, много заведений закрываются, делая одну из главных ошибок на старте -  </w:t>
-      </w:r>
-      <w:r>
-        <w:rPr>
-          <w:rFonts w:ascii="Times New Roman" w:hAnsi="Times New Roman" w:cs="Times New Roman"/>
-          <w:sz w:val="28"/>
-          <w:szCs w:val="28"/>
-        </w:rPr>
-        <w:t>выбор неправильного месторасположения. В этом проекте мы выберем оптимальное месторасположение ночного клуба в Москве.</w:t>
-      </w:r>
-      <w:r>
-        <w:rPr>
-          <w:rFonts w:ascii="Times New Roman" w:hAnsi="Times New Roman" w:cs="Times New Roman"/>
-          <w:sz w:val="28"/>
-          <w:szCs w:val="28"/>
-        </w:rPr>
-        <w:t xml:space="preserve"> </w:t>
-      </w:r>
-    </w:p>
-    <w:p>
-      <w:pPr>
-        <w:spacing w:line="240" w:lineRule="auto"/>
-        <w:rPr>
-          <w:rFonts w:ascii="Times New Roman" w:hAnsi="Times New Roman" w:cs="Times New Roman"/>
-          <w:b/>
-          <w:sz w:val="28"/>
-          <w:szCs w:val="28"/>
-        </w:rPr>
-      </w:pPr>
-      <w:r>
-        <w:rPr>
-          <w:rFonts w:ascii="Times New Roman" w:hAnsi="Times New Roman" w:cs="Times New Roman"/>
-          <w:b/>
-          <w:sz w:val="28"/>
-          <w:szCs w:val="28"/>
-        </w:rPr>
-        <w:t>1.</w:t>
-      </w:r>
-      <w:proofErr w:type="gramStart"/>
-      <w:r>
-        <w:rPr>
-          <w:rFonts w:ascii="Times New Roman" w:hAnsi="Times New Roman" w:cs="Times New Roman"/>
-          <w:b/>
-          <w:sz w:val="28"/>
-          <w:szCs w:val="28"/>
-        </w:rPr>
-        <w:t>3.Интерес</w:t>
-      </w:r>
-      <w:proofErr w:type="gramEnd"/>
-    </w:p>
-    <w:p>
-      <w:pPr>
-        <w:spacing w:line="240" w:lineRule="auto"/>
-        <w:rPr>
-          <w:rFonts w:ascii="Times New Roman" w:hAnsi="Times New Roman" w:cs="Times New Roman"/>
-          <w:sz w:val="28"/>
-          <w:szCs w:val="28"/>
-        </w:rPr>
-      </w:pPr>
-      <w:r>
-        <w:rPr>
-          <w:rFonts w:ascii="Times New Roman" w:hAnsi="Times New Roman" w:cs="Times New Roman"/>
-          <w:b/>
-          <w:sz w:val="28"/>
-          <w:szCs w:val="28"/>
-        </w:rPr>
-        <w:tab/>
-      </w:r>
-      <w:r>
-        <w:rPr>
-          <w:rFonts w:ascii="Times New Roman" w:hAnsi="Times New Roman" w:cs="Times New Roman"/>
-          <w:sz w:val="28"/>
-          <w:szCs w:val="28"/>
-        </w:rPr>
-        <w:t>Данный проект будет интересен для предпринимателей, решивших открыть ночной клуб в Москве. Так же он будет интересен арендодателям, так как можно найти клиентов под ночной клуб и, обоснованно, установить цену и выстроить долгосрочные отношения с арендатором.</w:t>
-      </w:r>
-    </w:p>
-    <w:p>
-      <w:pPr>
-        <w:spacing w:line="240" w:lineRule="auto"/>
-        <w:rPr>
-          <w:rFonts w:ascii="Times New Roman" w:hAnsi="Times New Roman" w:cs="Times New Roman"/>
-          <w:sz w:val="28"/>
-          <w:szCs w:val="28"/>
-        </w:rPr>
-      </w:pPr>
-    </w:p>
-    <w:p>
-      <w:pPr>
-        <w:spacing w:line="240" w:lineRule="auto"/>
+      </w:pPr>
+      <w:r>
         <w:rPr>
           <w:rFonts w:ascii="Times New Roman" w:hAnsi="Times New Roman" w:cs="Times New Roman"/>
           <w:b/>
           <w:sz w:val="36"/>
           <w:szCs w:val="36"/>
         </w:rPr>
-      </w:pPr>
+        <w:lastRenderedPageBreak/>
+        <w:t>2.</w:t>
+      </w:r>
       <w:r>
         <w:rPr>
           <w:rFonts w:ascii="Times New Roman" w:hAnsi="Times New Roman" w:cs="Times New Roman"/>
           <w:b/>
           <w:sz w:val="36"/>
           <w:szCs w:val="36"/>
-          <w:lang w:val="en-US"/>
-        </w:rPr>
-        <w:t>2.</w:t>
+        </w:rPr>
+        <w:t xml:space="preserve"> </w:t>
       </w:r>
       <w:r>
         <w:rPr>
@@ -575,6 +698,35 @@
           <w:szCs w:val="36"/>
         </w:rPr>
         <w:t>Данные</w:t>
+      </w:r>
+    </w:p>
+    <w:p>
+      <w:pPr>
+        <w:spacing w:line="240" w:lineRule="auto"/>
+        <w:rPr>
+          <w:rFonts w:ascii="Times New Roman" w:hAnsi="Times New Roman" w:cs="Times New Roman"/>
+          <w:b/>
+          <w:sz w:val="28"/>
+          <w:szCs w:val="28"/>
+        </w:rPr>
+      </w:pPr>
+      <w:r>
+        <w:rPr>
+          <w:rFonts w:ascii="Times New Roman" w:hAnsi="Times New Roman" w:cs="Times New Roman"/>
+          <w:b/>
+          <w:sz w:val="28"/>
+          <w:szCs w:val="28"/>
+        </w:rPr>
+        <w:t xml:space="preserve">2.1 </w:t>
+      </w:r>
+      <w:r>
+        <w:rPr>
+          <w:rFonts w:ascii="Times New Roman" w:hAnsi="Times New Roman" w:cs="Times New Roman"/>
+          <w:b/>
+          <w:sz w:val="28"/>
+          <w:szCs w:val="28"/>
+        </w:rPr>
+        <w:t>Источники данных</w:t>
       </w:r>
     </w:p>
     <w:p>
@@ -662,7 +814,6 @@
           <w:sz w:val="28"/>
           <w:szCs w:val="28"/>
         </w:rPr>
-        <w:lastRenderedPageBreak/>
         <w:t>Рейтинг клубов по соседству</w:t>
       </w:r>
     </w:p>
@@ -716,6 +867,14 @@
         <w:t>geopy</w:t>
       </w:r>
       <w:proofErr w:type="spellEnd"/>
+      <w:r>
+        <w:rPr>
+          <w:rFonts w:ascii="Times New Roman" w:hAnsi="Times New Roman" w:cs="Times New Roman"/>
+          <w:sz w:val="28"/>
+          <w:szCs w:val="28"/>
+        </w:rPr>
+        <w:t>;</w:t>
+      </w:r>
     </w:p>
     <w:p>
       <w:pPr>
@@ -757,36 +916,944 @@
         </w:rPr>
         <w:t xml:space="preserve"> API</w:t>
       </w:r>
+      <w:r>
+        <w:rPr>
+          <w:rFonts w:ascii="Times New Roman" w:hAnsi="Times New Roman" w:cs="Times New Roman"/>
+          <w:sz w:val="28"/>
+          <w:szCs w:val="28"/>
+        </w:rPr>
+        <w:t>;</w:t>
+      </w:r>
     </w:p>
     <w:p>
       <w:pPr>
+        <w:pStyle w:val="a3"/>
+        <w:numPr>
+          <w:ilvl w:val="0"/>
+          <w:numId w:val="11"/>
+        </w:numPr>
+        <w:spacing w:line="240" w:lineRule="auto"/>
+        <w:rPr>
+          <w:rFonts w:ascii="Times New Roman" w:hAnsi="Times New Roman" w:cs="Times New Roman"/>
+          <w:sz w:val="28"/>
+          <w:szCs w:val="28"/>
+        </w:rPr>
+      </w:pPr>
+      <w:r>
+        <w:rPr>
+          <w:rFonts w:ascii="Times New Roman" w:hAnsi="Times New Roman" w:cs="Times New Roman"/>
+          <w:sz w:val="28"/>
+          <w:szCs w:val="28"/>
+        </w:rPr>
+        <w:t xml:space="preserve">С помощью библиотеки </w:t>
+      </w:r>
+      <w:r>
+        <w:rPr>
+          <w:rFonts w:ascii="Times New Roman" w:hAnsi="Times New Roman" w:cs="Times New Roman"/>
+          <w:sz w:val="28"/>
+          <w:szCs w:val="28"/>
+          <w:lang w:val="en-US"/>
+        </w:rPr>
+        <w:t>Pandas</w:t>
+      </w:r>
+      <w:r>
+        <w:rPr>
+          <w:rFonts w:ascii="Times New Roman" w:hAnsi="Times New Roman" w:cs="Times New Roman"/>
+          <w:sz w:val="28"/>
+          <w:szCs w:val="28"/>
+        </w:rPr>
+        <w:t xml:space="preserve"> </w:t>
+      </w:r>
+      <w:r>
+        <w:rPr>
+          <w:rFonts w:ascii="Times New Roman" w:hAnsi="Times New Roman" w:cs="Times New Roman"/>
+          <w:sz w:val="28"/>
+          <w:szCs w:val="28"/>
+        </w:rPr>
+        <w:t xml:space="preserve">преобразуем </w:t>
+      </w:r>
+      <w:proofErr w:type="spellStart"/>
+      <w:r>
+        <w:rPr>
+          <w:rFonts w:ascii="Times New Roman" w:hAnsi="Times New Roman" w:cs="Times New Roman"/>
+          <w:sz w:val="28"/>
+          <w:szCs w:val="28"/>
+          <w:lang w:val="en-US"/>
+        </w:rPr>
+        <w:t>json</w:t>
+      </w:r>
+      <w:proofErr w:type="spellEnd"/>
+      <w:r>
+        <w:rPr>
+          <w:rFonts w:ascii="Times New Roman" w:hAnsi="Times New Roman" w:cs="Times New Roman"/>
+          <w:sz w:val="28"/>
+          <w:szCs w:val="28"/>
+        </w:rPr>
+        <w:t xml:space="preserve"> </w:t>
+      </w:r>
+      <w:r>
+        <w:rPr>
+          <w:rFonts w:ascii="Times New Roman" w:hAnsi="Times New Roman" w:cs="Times New Roman"/>
+          <w:sz w:val="28"/>
+          <w:szCs w:val="28"/>
+        </w:rPr>
+        <w:t>информацию в табличную форму;</w:t>
+      </w:r>
+    </w:p>
+    <w:p>
+      <w:pPr>
+        <w:pStyle w:val="a3"/>
+        <w:numPr>
+          <w:ilvl w:val="0"/>
+          <w:numId w:val="11"/>
+        </w:numPr>
+        <w:spacing w:line="240" w:lineRule="auto"/>
+        <w:rPr>
+          <w:rFonts w:ascii="Times New Roman" w:hAnsi="Times New Roman" w:cs="Times New Roman"/>
+          <w:sz w:val="28"/>
+          <w:szCs w:val="28"/>
+        </w:rPr>
+      </w:pPr>
+      <w:r>
+        <w:rPr>
+          <w:rFonts w:ascii="Times New Roman" w:hAnsi="Times New Roman" w:cs="Times New Roman"/>
+          <w:sz w:val="28"/>
+          <w:szCs w:val="28"/>
+        </w:rPr>
+        <w:t xml:space="preserve">Дистанции по координатам будут определяться с помощью библиотеки </w:t>
+      </w:r>
+      <w:proofErr w:type="spellStart"/>
+      <w:r>
+        <w:rPr>
+          <w:rFonts w:ascii="Times New Roman" w:hAnsi="Times New Roman" w:cs="Times New Roman"/>
+          <w:sz w:val="28"/>
+          <w:szCs w:val="28"/>
+        </w:rPr>
+        <w:t>haversine</w:t>
+      </w:r>
+      <w:proofErr w:type="spellEnd"/>
+      <w:r>
+        <w:rPr>
+          <w:rFonts w:ascii="Times New Roman" w:hAnsi="Times New Roman" w:cs="Times New Roman"/>
+          <w:sz w:val="28"/>
+          <w:szCs w:val="28"/>
+        </w:rPr>
+        <w:t>.</w:t>
+      </w:r>
+    </w:p>
+    <w:p>
+      <w:pPr>
         <w:spacing w:line="240" w:lineRule="auto"/>
         <w:ind w:firstLine="360"/>
         <w:rPr>
           <w:rFonts w:ascii="Times New Roman" w:hAnsi="Times New Roman" w:cs="Times New Roman"/>
           <w:sz w:val="28"/>
           <w:szCs w:val="28"/>
+        </w:rPr>
+      </w:pPr>
+      <w:r>
+        <w:rPr>
+          <w:rFonts w:ascii="Times New Roman" w:hAnsi="Times New Roman" w:cs="Times New Roman"/>
+          <w:sz w:val="28"/>
+          <w:szCs w:val="28"/>
+        </w:rPr>
+        <w:t>Поиск места ограничим третьим транспортным ко</w:t>
+      </w:r>
+      <w:r>
+        <w:rPr>
+          <w:rFonts w:ascii="Times New Roman" w:hAnsi="Times New Roman" w:cs="Times New Roman"/>
+          <w:sz w:val="28"/>
+          <w:szCs w:val="28"/>
+        </w:rPr>
+        <w:t>льцом, что примерно составляет 7</w:t>
+      </w:r>
+      <w:r>
+        <w:rPr>
+          <w:rFonts w:ascii="Times New Roman" w:hAnsi="Times New Roman" w:cs="Times New Roman"/>
+          <w:sz w:val="28"/>
+          <w:szCs w:val="28"/>
+        </w:rPr>
+        <w:t xml:space="preserve"> км в радиусе.</w:t>
+      </w:r>
+      <w:r>
+        <w:rPr>
+          <w:rFonts w:ascii="Times New Roman" w:hAnsi="Times New Roman" w:cs="Times New Roman"/>
+          <w:sz w:val="28"/>
+          <w:szCs w:val="28"/>
+        </w:rPr>
+        <w:t xml:space="preserve"> </w:t>
+      </w:r>
+    </w:p>
+    <w:p>
+      <w:pPr>
+        <w:spacing w:line="240" w:lineRule="auto"/>
+        <w:rPr>
+          <w:rFonts w:ascii="Times New Roman" w:hAnsi="Times New Roman" w:cs="Times New Roman"/>
+          <w:b/>
+          <w:sz w:val="28"/>
+          <w:szCs w:val="28"/>
+        </w:rPr>
+      </w:pPr>
+      <w:r>
+        <w:rPr>
+          <w:rFonts w:ascii="Times New Roman" w:hAnsi="Times New Roman" w:cs="Times New Roman"/>
+          <w:b/>
+          <w:sz w:val="28"/>
+          <w:szCs w:val="28"/>
+        </w:rPr>
+        <w:t xml:space="preserve">2.2. </w:t>
+      </w:r>
+      <w:r>
+        <w:rPr>
+          <w:rFonts w:ascii="Times New Roman" w:hAnsi="Times New Roman" w:cs="Times New Roman"/>
+          <w:b/>
+          <w:sz w:val="28"/>
+          <w:szCs w:val="28"/>
+        </w:rPr>
+        <w:t>Сбор и очистка данных</w:t>
+      </w:r>
+    </w:p>
+    <w:p>
+      <w:pPr>
+        <w:spacing w:line="240" w:lineRule="auto"/>
+        <w:rPr>
+          <w:rFonts w:ascii="Times New Roman" w:hAnsi="Times New Roman" w:cs="Times New Roman"/>
+          <w:sz w:val="28"/>
+          <w:szCs w:val="28"/>
+        </w:rPr>
+      </w:pPr>
+      <w:r>
+        <w:rPr>
+          <w:rFonts w:ascii="Times New Roman" w:hAnsi="Times New Roman" w:cs="Times New Roman"/>
+          <w:sz w:val="28"/>
+          <w:szCs w:val="28"/>
+        </w:rPr>
+        <w:tab/>
+        <w:t>Для начала я определил координаты центра Москвы, за который была принята Красная Площадь.</w:t>
+      </w:r>
+    </w:p>
+    <w:p>
+      <w:pPr>
+        <w:spacing w:line="240" w:lineRule="auto"/>
+        <w:rPr>
+          <w:rFonts w:ascii="Times New Roman" w:hAnsi="Times New Roman" w:cs="Times New Roman"/>
+          <w:sz w:val="28"/>
+          <w:szCs w:val="28"/>
+        </w:rPr>
+      </w:pPr>
+      <w:r>
+        <w:rPr>
+          <w:rFonts w:ascii="Times New Roman" w:hAnsi="Times New Roman" w:cs="Times New Roman"/>
+          <w:sz w:val="28"/>
+          <w:szCs w:val="28"/>
+        </w:rPr>
+        <w:tab/>
+        <w:t xml:space="preserve">Далее нужно было получить все ночные клубы в радиусе 7 км от Красной Площади. Для этого нужно использовать </w:t>
+      </w:r>
+      <w:proofErr w:type="spellStart"/>
+      <w:r>
+        <w:rPr>
+          <w:rFonts w:ascii="Times New Roman" w:hAnsi="Times New Roman" w:cs="Times New Roman"/>
+          <w:sz w:val="28"/>
+          <w:szCs w:val="28"/>
+        </w:rPr>
+        <w:t>Foursquare</w:t>
+      </w:r>
+      <w:proofErr w:type="spellEnd"/>
+      <w:r>
+        <w:rPr>
+          <w:rFonts w:ascii="Times New Roman" w:hAnsi="Times New Roman" w:cs="Times New Roman"/>
+          <w:sz w:val="28"/>
+          <w:szCs w:val="28"/>
+        </w:rPr>
+        <w:t xml:space="preserve"> API</w:t>
+      </w:r>
+      <w:r>
+        <w:rPr>
+          <w:rFonts w:ascii="Times New Roman" w:hAnsi="Times New Roman" w:cs="Times New Roman"/>
+          <w:sz w:val="28"/>
+          <w:szCs w:val="28"/>
+        </w:rPr>
+        <w:t xml:space="preserve">. Здесь же возникла проблема ограничения количества получаемых ночных клубов за один запрос у </w:t>
+      </w:r>
+      <w:proofErr w:type="spellStart"/>
+      <w:r>
+        <w:rPr>
+          <w:rFonts w:ascii="Times New Roman" w:hAnsi="Times New Roman" w:cs="Times New Roman"/>
+          <w:sz w:val="28"/>
+          <w:szCs w:val="28"/>
+        </w:rPr>
+        <w:t>Foursquare</w:t>
+      </w:r>
+      <w:proofErr w:type="spellEnd"/>
+      <w:r>
+        <w:rPr>
+          <w:rFonts w:ascii="Times New Roman" w:hAnsi="Times New Roman" w:cs="Times New Roman"/>
+          <w:sz w:val="28"/>
+          <w:szCs w:val="28"/>
+        </w:rPr>
+        <w:t xml:space="preserve"> API</w:t>
+      </w:r>
+      <w:r>
+        <w:rPr>
+          <w:rFonts w:ascii="Times New Roman" w:hAnsi="Times New Roman" w:cs="Times New Roman"/>
+          <w:sz w:val="28"/>
+          <w:szCs w:val="28"/>
+        </w:rPr>
+        <w:t>.</w:t>
+      </w:r>
+    </w:p>
+    <w:p>
+      <w:pPr>
+        <w:spacing w:line="240" w:lineRule="auto"/>
+        <w:rPr>
+          <w:rFonts w:ascii="Times New Roman" w:hAnsi="Times New Roman" w:cs="Times New Roman"/>
+          <w:sz w:val="28"/>
+          <w:szCs w:val="28"/>
+          <w:shd w:val="clear" w:color="auto" w:fill="FFFFFF"/>
+        </w:rPr>
+      </w:pPr>
+      <w:r>
+        <w:rPr>
+          <w:rFonts w:ascii="Times New Roman" w:hAnsi="Times New Roman" w:cs="Times New Roman"/>
+          <w:sz w:val="28"/>
+          <w:szCs w:val="28"/>
+        </w:rPr>
+        <w:tab/>
+        <w:t xml:space="preserve">Для решения этой проблемы нужно разделить рассматриваемую территорию на несколько зон, чтобы получить все расположенные на ней ночные клубы. </w:t>
+      </w:r>
+      <w:r>
+        <w:rPr>
+          <w:rFonts w:ascii="Segoe UI" w:hAnsi="Segoe UI" w:cs="Segoe UI"/>
+          <w:sz w:val="21"/>
+          <w:szCs w:val="21"/>
+          <w:shd w:val="clear" w:color="auto" w:fill="FFFFFF"/>
+        </w:rPr>
+        <w:t> </w:t>
+      </w:r>
+      <w:r>
+        <w:rPr>
+          <w:rFonts w:ascii="Times New Roman" w:hAnsi="Times New Roman" w:cs="Times New Roman"/>
+          <w:sz w:val="28"/>
+          <w:szCs w:val="28"/>
+          <w:shd w:val="clear" w:color="auto" w:fill="FFFFFF"/>
+        </w:rPr>
+        <w:t>Я поставил</w:t>
+      </w:r>
+      <w:r>
+        <w:rPr>
+          <w:rFonts w:ascii="Times New Roman" w:hAnsi="Times New Roman" w:cs="Times New Roman"/>
+          <w:sz w:val="28"/>
+          <w:szCs w:val="28"/>
+          <w:shd w:val="clear" w:color="auto" w:fill="FFFFFF"/>
+        </w:rPr>
+        <w:t xml:space="preserve"> 4 точки, равноудаленные от центра и проведем поиск по радиусу, пересекающие друг друга. </w:t>
+      </w:r>
+      <w:r>
+        <w:rPr>
+          <w:rFonts w:ascii="Times New Roman" w:hAnsi="Times New Roman" w:cs="Times New Roman"/>
+          <w:sz w:val="28"/>
+          <w:szCs w:val="28"/>
+          <w:shd w:val="clear" w:color="auto" w:fill="FFFFFF"/>
+        </w:rPr>
+        <w:t>Тут же возникает вторая проблема расчёта расстояния по широте и долготе.</w:t>
+      </w:r>
+    </w:p>
+    <w:p>
+      <w:pPr>
+        <w:spacing w:line="240" w:lineRule="auto"/>
+        <w:ind w:firstLine="708"/>
+        <w:rPr>
+          <w:rFonts w:ascii="Times New Roman" w:hAnsi="Times New Roman" w:cs="Times New Roman"/>
+          <w:sz w:val="28"/>
+          <w:szCs w:val="28"/>
+          <w:shd w:val="clear" w:color="auto" w:fill="FFFFFF"/>
+        </w:rPr>
+      </w:pPr>
+      <w:r>
+        <w:rPr>
+          <w:rFonts w:ascii="Times New Roman" w:hAnsi="Times New Roman" w:cs="Times New Roman"/>
+          <w:sz w:val="28"/>
+          <w:szCs w:val="28"/>
+          <w:shd w:val="clear" w:color="auto" w:fill="FFFFFF"/>
+        </w:rPr>
+        <w:t xml:space="preserve"> </w:t>
+      </w:r>
+      <w:r>
+        <w:rPr>
+          <w:rFonts w:ascii="Times New Roman" w:hAnsi="Times New Roman" w:cs="Times New Roman"/>
+          <w:sz w:val="28"/>
+          <w:szCs w:val="28"/>
+          <w:shd w:val="clear" w:color="auto" w:fill="FFFFFF"/>
+        </w:rPr>
+        <w:t xml:space="preserve">Так как </w:t>
+      </w:r>
+      <w:r>
+        <w:rPr>
+          <w:rFonts w:ascii="Times New Roman" w:hAnsi="Times New Roman" w:cs="Times New Roman"/>
+          <w:sz w:val="28"/>
+          <w:szCs w:val="28"/>
+          <w:shd w:val="clear" w:color="auto" w:fill="FFFFFF"/>
+        </w:rPr>
+        <w:t>расстояния</w:t>
+      </w:r>
+      <w:r>
+        <w:rPr>
+          <w:rFonts w:ascii="Times New Roman" w:hAnsi="Times New Roman" w:cs="Times New Roman"/>
+          <w:sz w:val="28"/>
+          <w:szCs w:val="28"/>
+          <w:shd w:val="clear" w:color="auto" w:fill="FFFFFF"/>
+        </w:rPr>
+        <w:t xml:space="preserve"> небольшие применим упрощение: для широты</w:t>
+      </w:r>
+      <w:r>
+        <w:rPr>
+          <w:rFonts w:ascii="Times New Roman" w:hAnsi="Times New Roman" w:cs="Times New Roman"/>
+          <w:sz w:val="28"/>
+          <w:szCs w:val="28"/>
+          <w:shd w:val="clear" w:color="auto" w:fill="FFFFFF"/>
+        </w:rPr>
+        <w:t xml:space="preserve"> -</w:t>
+      </w:r>
+      <w:r>
+        <w:rPr>
+          <w:rFonts w:ascii="Times New Roman" w:hAnsi="Times New Roman" w:cs="Times New Roman"/>
+          <w:sz w:val="28"/>
+          <w:szCs w:val="28"/>
+          <w:shd w:val="clear" w:color="auto" w:fill="FFFFFF"/>
+        </w:rPr>
+        <w:t xml:space="preserve"> 1 градус = 111.1 км, 1 градус долготы приблизительно равен 64 км</w:t>
+      </w:r>
+      <w:r>
+        <w:rPr>
+          <w:rFonts w:ascii="Times New Roman" w:hAnsi="Times New Roman" w:cs="Times New Roman"/>
+          <w:sz w:val="28"/>
+          <w:szCs w:val="28"/>
+          <w:shd w:val="clear" w:color="auto" w:fill="FFFFFF"/>
+        </w:rPr>
+        <w:t xml:space="preserve">. Это позволило избавиться от длинных формул по расчету расстояния по </w:t>
+      </w:r>
+      <w:r>
+        <w:rPr>
+          <w:rFonts w:ascii="Times New Roman" w:hAnsi="Times New Roman" w:cs="Times New Roman"/>
+          <w:sz w:val="28"/>
+          <w:szCs w:val="28"/>
+          <w:shd w:val="clear" w:color="auto" w:fill="FFFFFF"/>
+        </w:rPr>
+        <w:t>координатам.</w:t>
+      </w:r>
+    </w:p>
+    <w:p>
+      <w:pPr>
+        <w:spacing w:line="240" w:lineRule="auto"/>
+        <w:ind w:firstLine="708"/>
+        <w:rPr>
+          <w:rFonts w:ascii="Times New Roman" w:hAnsi="Times New Roman" w:cs="Times New Roman"/>
+          <w:sz w:val="28"/>
+          <w:szCs w:val="28"/>
+          <w:shd w:val="clear" w:color="auto" w:fill="FFFFFF"/>
+        </w:rPr>
+      </w:pPr>
+      <w:r>
+        <w:rPr>
+          <w:rFonts w:ascii="Times New Roman" w:hAnsi="Times New Roman" w:cs="Times New Roman"/>
+          <w:sz w:val="28"/>
+          <w:szCs w:val="28"/>
+          <w:shd w:val="clear" w:color="auto" w:fill="FFFFFF"/>
+        </w:rPr>
+        <w:t>Для перекрытия</w:t>
+      </w:r>
+      <w:r>
+        <w:rPr>
+          <w:rFonts w:ascii="Times New Roman" w:hAnsi="Times New Roman" w:cs="Times New Roman"/>
+          <w:sz w:val="28"/>
+          <w:szCs w:val="28"/>
+          <w:shd w:val="clear" w:color="auto" w:fill="FFFFFF"/>
+        </w:rPr>
+        <w:t xml:space="preserve"> полученных нами зон</w:t>
+      </w:r>
+      <w:r>
+        <w:rPr>
+          <w:rFonts w:ascii="Times New Roman" w:hAnsi="Times New Roman" w:cs="Times New Roman"/>
+          <w:sz w:val="28"/>
+          <w:szCs w:val="28"/>
+          <w:shd w:val="clear" w:color="auto" w:fill="FFFFFF"/>
+        </w:rPr>
+        <w:t xml:space="preserve"> берем радиус поиска на 500 метров больше</w:t>
+      </w:r>
+      <w:r>
+        <w:rPr>
+          <w:rFonts w:ascii="Times New Roman" w:hAnsi="Times New Roman" w:cs="Times New Roman"/>
+          <w:sz w:val="28"/>
+          <w:szCs w:val="28"/>
+          <w:shd w:val="clear" w:color="auto" w:fill="FFFFFF"/>
+        </w:rPr>
+        <w:t xml:space="preserve"> (от 7 км выбранной нами зоны)</w:t>
+      </w:r>
+      <w:r>
+        <w:rPr>
+          <w:rFonts w:ascii="Times New Roman" w:hAnsi="Times New Roman" w:cs="Times New Roman"/>
+          <w:sz w:val="28"/>
+          <w:szCs w:val="28"/>
+          <w:shd w:val="clear" w:color="auto" w:fill="FFFFFF"/>
+        </w:rPr>
+        <w:t>. Н</w:t>
+      </w:r>
+      <w:r>
+        <w:rPr>
+          <w:rFonts w:ascii="Times New Roman" w:hAnsi="Times New Roman" w:cs="Times New Roman"/>
+          <w:sz w:val="28"/>
+          <w:szCs w:val="28"/>
+          <w:shd w:val="clear" w:color="auto" w:fill="FFFFFF"/>
+        </w:rPr>
+        <w:t xml:space="preserve">а сайте </w:t>
+      </w:r>
+      <w:proofErr w:type="spellStart"/>
+      <w:r>
+        <w:rPr>
+          <w:rFonts w:ascii="Times New Roman" w:hAnsi="Times New Roman" w:cs="Times New Roman"/>
+          <w:sz w:val="28"/>
+          <w:szCs w:val="28"/>
+          <w:shd w:val="clear" w:color="auto" w:fill="FFFFFF"/>
+        </w:rPr>
+        <w:t>Foursquare</w:t>
+      </w:r>
+      <w:proofErr w:type="spellEnd"/>
+      <w:r>
+        <w:rPr>
+          <w:rFonts w:ascii="Times New Roman" w:hAnsi="Times New Roman" w:cs="Times New Roman"/>
+          <w:sz w:val="28"/>
+          <w:szCs w:val="28"/>
+          <w:shd w:val="clear" w:color="auto" w:fill="FFFFFF"/>
+        </w:rPr>
+        <w:t xml:space="preserve"> </w:t>
+      </w:r>
+      <w:r>
+        <w:rPr>
+          <w:rFonts w:ascii="Times New Roman" w:hAnsi="Times New Roman" w:cs="Times New Roman"/>
+          <w:sz w:val="28"/>
+          <w:szCs w:val="28"/>
+          <w:shd w:val="clear" w:color="auto" w:fill="FFFFFF"/>
           <w:lang w:val="en-US"/>
         </w:rPr>
-      </w:pPr>
-      <w:r>
-        <w:rPr>
-          <w:rFonts w:ascii="Times New Roman" w:hAnsi="Times New Roman" w:cs="Times New Roman"/>
-          <w:sz w:val="28"/>
-          <w:szCs w:val="28"/>
-        </w:rPr>
-        <w:t>Поиск места ограничим третьим транспортным кольцом, что примерно составляет 3 км в радиусе.</w:t>
-      </w:r>
-      <w:r>
-        <w:rPr>
-          <w:rFonts w:ascii="Times New Roman" w:hAnsi="Times New Roman" w:cs="Times New Roman"/>
-          <w:sz w:val="28"/>
-          <w:szCs w:val="28"/>
+        <w:t>API</w:t>
+      </w:r>
+      <w:r>
+        <w:rPr>
+          <w:rFonts w:ascii="Times New Roman" w:hAnsi="Times New Roman" w:cs="Times New Roman"/>
+          <w:sz w:val="28"/>
+          <w:szCs w:val="28"/>
+          <w:shd w:val="clear" w:color="auto" w:fill="FFFFFF"/>
+        </w:rPr>
+        <w:t xml:space="preserve"> находим категорию ночного клуба для поиска</w:t>
+      </w:r>
+      <w:r>
+        <w:rPr>
+          <w:rFonts w:ascii="Times New Roman" w:hAnsi="Times New Roman" w:cs="Times New Roman"/>
+          <w:sz w:val="28"/>
+          <w:szCs w:val="28"/>
+          <w:shd w:val="clear" w:color="auto" w:fill="FFFFFF"/>
+        </w:rPr>
+        <w:t xml:space="preserve"> только нужных нам ночных клубов</w:t>
+      </w:r>
+      <w:r>
+        <w:rPr>
+          <w:rFonts w:ascii="Times New Roman" w:hAnsi="Times New Roman" w:cs="Times New Roman"/>
+          <w:sz w:val="28"/>
+          <w:szCs w:val="28"/>
+          <w:shd w:val="clear" w:color="auto" w:fill="FFFFFF"/>
+        </w:rPr>
+        <w:t xml:space="preserve">. </w:t>
+      </w:r>
+      <w:r>
+        <w:rPr>
+          <w:rFonts w:ascii="Times New Roman" w:hAnsi="Times New Roman" w:cs="Times New Roman"/>
+          <w:sz w:val="28"/>
+          <w:szCs w:val="28"/>
+          <w:shd w:val="clear" w:color="auto" w:fill="FFFFFF"/>
+        </w:rPr>
+        <w:t xml:space="preserve">От </w:t>
+      </w:r>
+      <w:proofErr w:type="spellStart"/>
+      <w:r>
+        <w:rPr>
+          <w:rFonts w:ascii="Times New Roman" w:hAnsi="Times New Roman" w:cs="Times New Roman"/>
+          <w:sz w:val="28"/>
+          <w:szCs w:val="28"/>
+          <w:shd w:val="clear" w:color="auto" w:fill="FFFFFF"/>
+        </w:rPr>
+        <w:t>Foursquare</w:t>
+      </w:r>
+      <w:proofErr w:type="spellEnd"/>
+      <w:r>
+        <w:rPr>
+          <w:rFonts w:ascii="Times New Roman" w:hAnsi="Times New Roman" w:cs="Times New Roman"/>
+          <w:sz w:val="28"/>
+          <w:szCs w:val="28"/>
+          <w:shd w:val="clear" w:color="auto" w:fill="FFFFFF"/>
         </w:rPr>
         <w:t xml:space="preserve"> </w:t>
       </w:r>
-      <w:bookmarkStart w:id="0" w:name="_GoBack"/>
-      <w:bookmarkEnd w:id="0"/>
+      <w:r>
+        <w:rPr>
+          <w:rFonts w:ascii="Times New Roman" w:hAnsi="Times New Roman" w:cs="Times New Roman"/>
+          <w:sz w:val="28"/>
+          <w:szCs w:val="28"/>
+          <w:shd w:val="clear" w:color="auto" w:fill="FFFFFF"/>
+          <w:lang w:val="en-US"/>
+        </w:rPr>
+        <w:t>API</w:t>
+      </w:r>
+      <w:r>
+        <w:rPr>
+          <w:rFonts w:ascii="Times New Roman" w:hAnsi="Times New Roman" w:cs="Times New Roman"/>
+          <w:sz w:val="28"/>
+          <w:szCs w:val="28"/>
+          <w:shd w:val="clear" w:color="auto" w:fill="FFFFFF"/>
+        </w:rPr>
+        <w:t xml:space="preserve"> </w:t>
+      </w:r>
+      <w:r>
+        <w:rPr>
+          <w:rFonts w:ascii="Times New Roman" w:hAnsi="Times New Roman" w:cs="Times New Roman"/>
+          <w:sz w:val="28"/>
+          <w:szCs w:val="28"/>
+          <w:shd w:val="clear" w:color="auto" w:fill="FFFFFF"/>
+        </w:rPr>
+        <w:t xml:space="preserve">получаем информацию в формате </w:t>
+      </w:r>
+      <w:proofErr w:type="spellStart"/>
+      <w:r>
+        <w:rPr>
+          <w:rFonts w:ascii="Times New Roman" w:hAnsi="Times New Roman" w:cs="Times New Roman"/>
+          <w:sz w:val="28"/>
+          <w:szCs w:val="28"/>
+          <w:shd w:val="clear" w:color="auto" w:fill="FFFFFF"/>
+          <w:lang w:val="en-US"/>
+        </w:rPr>
+        <w:t>Json</w:t>
+      </w:r>
+      <w:proofErr w:type="spellEnd"/>
+      <w:r>
+        <w:rPr>
+          <w:rFonts w:ascii="Times New Roman" w:hAnsi="Times New Roman" w:cs="Times New Roman"/>
+          <w:sz w:val="28"/>
+          <w:szCs w:val="28"/>
+          <w:shd w:val="clear" w:color="auto" w:fill="FFFFFF"/>
+        </w:rPr>
+        <w:t xml:space="preserve">, для удобства, с помощью библиотеки </w:t>
+      </w:r>
+      <w:r>
+        <w:rPr>
+          <w:rFonts w:ascii="Times New Roman" w:hAnsi="Times New Roman" w:cs="Times New Roman"/>
+          <w:sz w:val="28"/>
+          <w:szCs w:val="28"/>
+          <w:shd w:val="clear" w:color="auto" w:fill="FFFFFF"/>
+          <w:lang w:val="en-US"/>
+        </w:rPr>
+        <w:t>Pandas</w:t>
+      </w:r>
+      <w:r>
+        <w:rPr>
+          <w:rFonts w:ascii="Times New Roman" w:hAnsi="Times New Roman" w:cs="Times New Roman"/>
+          <w:sz w:val="28"/>
+          <w:szCs w:val="28"/>
+          <w:shd w:val="clear" w:color="auto" w:fill="FFFFFF"/>
+        </w:rPr>
+        <w:t xml:space="preserve">, преобразуем полученные данные в </w:t>
+      </w:r>
+      <w:r>
+        <w:rPr>
+          <w:rFonts w:ascii="Times New Roman" w:hAnsi="Times New Roman" w:cs="Times New Roman"/>
+          <w:sz w:val="28"/>
+          <w:szCs w:val="28"/>
+          <w:shd w:val="clear" w:color="auto" w:fill="FFFFFF"/>
+        </w:rPr>
+        <w:lastRenderedPageBreak/>
+        <w:t xml:space="preserve">табличный формат. </w:t>
+      </w:r>
+      <w:r>
+        <w:rPr>
+          <w:rFonts w:ascii="Times New Roman" w:hAnsi="Times New Roman" w:cs="Times New Roman"/>
+          <w:sz w:val="28"/>
+          <w:szCs w:val="28"/>
+          <w:shd w:val="clear" w:color="auto" w:fill="FFFFFF"/>
+        </w:rPr>
+        <w:t>Так же, так как зоны выборки пересекаются, убираем дубликаты клубов</w:t>
+      </w:r>
+      <w:r>
+        <w:rPr>
+          <w:rFonts w:ascii="Times New Roman" w:hAnsi="Times New Roman" w:cs="Times New Roman"/>
+          <w:sz w:val="28"/>
+          <w:szCs w:val="28"/>
+          <w:shd w:val="clear" w:color="auto" w:fill="FFFFFF"/>
+        </w:rPr>
+        <w:t xml:space="preserve"> и соединяем получившуюся информацию в один </w:t>
+      </w:r>
+      <w:proofErr w:type="spellStart"/>
+      <w:r>
+        <w:rPr>
+          <w:rFonts w:ascii="Times New Roman" w:hAnsi="Times New Roman" w:cs="Times New Roman"/>
+          <w:sz w:val="28"/>
+          <w:szCs w:val="28"/>
+          <w:shd w:val="clear" w:color="auto" w:fill="FFFFFF"/>
+        </w:rPr>
+        <w:t>датасет</w:t>
+      </w:r>
+      <w:proofErr w:type="spellEnd"/>
+      <w:r>
+        <w:rPr>
+          <w:rFonts w:ascii="Times New Roman" w:hAnsi="Times New Roman" w:cs="Times New Roman"/>
+          <w:sz w:val="28"/>
+          <w:szCs w:val="28"/>
+          <w:shd w:val="clear" w:color="auto" w:fill="FFFFFF"/>
+        </w:rPr>
+        <w:t>.</w:t>
+      </w:r>
+    </w:p>
+    <w:p>
+      <w:pPr>
+        <w:spacing w:line="240" w:lineRule="auto"/>
+        <w:rPr>
+          <w:rFonts w:ascii="Times New Roman" w:hAnsi="Times New Roman" w:cs="Times New Roman"/>
+          <w:b/>
+          <w:sz w:val="28"/>
+          <w:szCs w:val="28"/>
+        </w:rPr>
+      </w:pPr>
+      <w:r>
+        <w:rPr>
+          <w:rFonts w:ascii="Times New Roman" w:hAnsi="Times New Roman" w:cs="Times New Roman"/>
+          <w:b/>
+          <w:sz w:val="28"/>
+          <w:szCs w:val="28"/>
+        </w:rPr>
+        <w:t>2.3. Выбор</w:t>
+      </w:r>
+      <w:r>
+        <w:rPr>
+          <w:rFonts w:ascii="Times New Roman" w:hAnsi="Times New Roman" w:cs="Times New Roman"/>
+          <w:b/>
+          <w:sz w:val="28"/>
+          <w:szCs w:val="28"/>
+        </w:rPr>
+        <w:t xml:space="preserve"> характеристик</w:t>
+      </w:r>
+    </w:p>
+    <w:p>
+      <w:pPr>
+        <w:spacing w:line="240" w:lineRule="auto"/>
+        <w:rPr>
+          <w:rFonts w:ascii="Times New Roman" w:hAnsi="Times New Roman" w:cs="Times New Roman"/>
+          <w:sz w:val="28"/>
+          <w:szCs w:val="28"/>
+        </w:rPr>
+      </w:pPr>
+      <w:r>
+        <w:rPr>
+          <w:rFonts w:ascii="Times New Roman" w:hAnsi="Times New Roman" w:cs="Times New Roman"/>
+          <w:b/>
+          <w:sz w:val="28"/>
+          <w:szCs w:val="28"/>
+        </w:rPr>
+        <w:tab/>
+      </w:r>
+      <w:r>
+        <w:rPr>
+          <w:rFonts w:ascii="Times New Roman" w:hAnsi="Times New Roman" w:cs="Times New Roman"/>
+          <w:sz w:val="28"/>
+          <w:szCs w:val="28"/>
+        </w:rPr>
+        <w:t xml:space="preserve">Получилась таблица с 97 ночными клубами и 19 характеристиками. </w:t>
+      </w:r>
+    </w:p>
+    <w:p>
+      <w:pPr>
+        <w:spacing w:line="240" w:lineRule="auto"/>
+        <w:rPr>
+          <w:rFonts w:ascii="Times New Roman" w:hAnsi="Times New Roman" w:cs="Times New Roman"/>
+          <w:sz w:val="28"/>
+          <w:szCs w:val="28"/>
+        </w:rPr>
+      </w:pPr>
+      <w:r>
+        <w:rPr>
+          <w:rFonts w:ascii="Times New Roman" w:hAnsi="Times New Roman" w:cs="Times New Roman"/>
+          <w:sz w:val="28"/>
+          <w:szCs w:val="28"/>
+        </w:rPr>
+        <w:tab/>
+        <w:t>Первым делом нужно выбрать из полученной информации только те характеристики, которые помогут в анализе. Так же изменим названия характеристик, сделав их более понятными.</w:t>
+      </w:r>
+    </w:p>
+    <w:p>
+      <w:pPr>
+        <w:spacing w:line="240" w:lineRule="auto"/>
+        <w:rPr>
+          <w:rFonts w:ascii="Times New Roman" w:hAnsi="Times New Roman" w:cs="Times New Roman"/>
+          <w:sz w:val="28"/>
+          <w:szCs w:val="28"/>
+        </w:rPr>
+      </w:pPr>
+      <w:r>
+        <w:rPr>
+          <w:rFonts w:ascii="Times New Roman" w:hAnsi="Times New Roman" w:cs="Times New Roman"/>
+          <w:sz w:val="28"/>
+          <w:szCs w:val="28"/>
+        </w:rPr>
+        <w:tab/>
+        <w:t>Отбросим все ненужные данные оставив основное. Полученные ночные клубы, отобразим на карте</w:t>
+      </w:r>
+      <w:r>
+        <w:rPr>
+          <w:rFonts w:ascii="Times New Roman" w:hAnsi="Times New Roman" w:cs="Times New Roman"/>
+          <w:sz w:val="28"/>
+          <w:szCs w:val="28"/>
+        </w:rPr>
+        <w:t>(Рис.1)</w:t>
+      </w:r>
+      <w:r>
+        <w:rPr>
+          <w:rFonts w:ascii="Times New Roman" w:hAnsi="Times New Roman" w:cs="Times New Roman"/>
+          <w:sz w:val="28"/>
+          <w:szCs w:val="28"/>
+        </w:rPr>
+        <w:t>.</w:t>
+      </w:r>
+    </w:p>
+    <w:p>
+      <w:pPr>
+        <w:spacing w:line="240" w:lineRule="auto"/>
+        <w:rPr>
+          <w:rFonts w:ascii="Times New Roman" w:hAnsi="Times New Roman" w:cs="Times New Roman"/>
+          <w:sz w:val="28"/>
+          <w:szCs w:val="28"/>
+        </w:rPr>
+      </w:pPr>
+      <w:r>
+        <w:rPr>
+          <w:rFonts w:ascii="Times New Roman" w:hAnsi="Times New Roman" w:cs="Times New Roman"/>
+          <w:noProof/>
+          <w:sz w:val="28"/>
+          <w:szCs w:val="28"/>
+          <w:lang w:eastAsia="ru-RU"/>
+        </w:rPr>
+        <w:drawing>
+          <wp:inline distT="0" distB="0" distL="0" distR="0">
+            <wp:extent cx="5940425" cy="5626735"/>
+            <wp:effectExtent l="0" t="0" r="3175" b="0"/>
+            <wp:docPr id="1" name="Рисунок 1"/>
+            <wp:cNvGraphicFramePr>
+              <a:graphicFrameLocks xmlns:a="http://schemas.openxmlformats.org/drawingml/2006/main" noChangeAspect="1"/>
+            </wp:cNvGraphicFramePr>
+            <a:graphic xmlns:a="http://schemas.openxmlformats.org/drawingml/2006/main">
+              <a:graphicData uri="http://schemas.openxmlformats.org/drawingml/2006/picture">
+                <pic:pic xmlns:pic="http://schemas.openxmlformats.org/drawingml/2006/picture">
+                  <pic:nvPicPr>
+                    <pic:cNvPr id="1" name="mos_map.JPG"/>
+                    <pic:cNvPicPr/>
+                  </pic:nvPicPr>
+                  <pic:blipFill>
+                    <a:blip r:embed="rId6">
+                      <a:extLst>
+                        <a:ext uri="{28A0092B-C50C-407E-A947-70E740481C1C}">
+                          <a14:useLocalDpi xmlns:a14="http://schemas.microsoft.com/office/drawing/2010/main" val="0"/>
+                        </a:ext>
+                      </a:extLst>
+                    </a:blip>
+                    <a:stretch>
+                      <a:fillRect/>
+                    </a:stretch>
+                  </pic:blipFill>
+                  <pic:spPr>
+                    <a:xfrm>
+                      <a:off x="0" y="0"/>
+                      <a:ext cx="5940425" cy="5626735"/>
+                    </a:xfrm>
+                    <a:prstGeom prst="rect">
+                      <a:avLst/>
+                    </a:prstGeom>
+                  </pic:spPr>
+                </pic:pic>
+              </a:graphicData>
+            </a:graphic>
+          </wp:inline>
+        </w:drawing>
+      </w:r>
+      <w:r>
+        <w:rPr>
+          <w:rFonts w:ascii="Times New Roman" w:hAnsi="Times New Roman" w:cs="Times New Roman"/>
+          <w:sz w:val="28"/>
+          <w:szCs w:val="28"/>
+        </w:rPr>
+        <w:t xml:space="preserve"> </w:t>
+      </w:r>
+    </w:p>
+    <w:p>
+      <w:pPr>
+        <w:spacing w:line="240" w:lineRule="auto"/>
+        <w:ind w:firstLine="360"/>
+        <w:jc w:val="center"/>
+        <w:rPr>
+          <w:rFonts w:ascii="Times New Roman" w:hAnsi="Times New Roman" w:cs="Times New Roman"/>
+          <w:sz w:val="28"/>
+          <w:szCs w:val="28"/>
+        </w:rPr>
+      </w:pPr>
+      <w:r>
+        <w:rPr>
+          <w:rFonts w:ascii="Times New Roman" w:hAnsi="Times New Roman" w:cs="Times New Roman"/>
+          <w:sz w:val="28"/>
+          <w:szCs w:val="28"/>
+        </w:rPr>
+        <w:t>Рис. 1 Все ночные клубы Москвы.</w:t>
+      </w:r>
+    </w:p>
+    <w:p>
+      <w:pPr>
+        <w:spacing w:line="240" w:lineRule="auto"/>
+        <w:rPr>
+          <w:rFonts w:ascii="Times New Roman" w:hAnsi="Times New Roman" w:cs="Times New Roman"/>
+          <w:sz w:val="28"/>
+          <w:szCs w:val="28"/>
+        </w:rPr>
+      </w:pPr>
+      <w:r>
+        <w:rPr>
+          <w:rFonts w:ascii="Times New Roman" w:hAnsi="Times New Roman" w:cs="Times New Roman"/>
+          <w:sz w:val="28"/>
+          <w:szCs w:val="28"/>
+        </w:rPr>
+        <w:tab/>
+      </w:r>
+      <w:r>
+        <w:rPr>
+          <w:rFonts w:ascii="Times New Roman" w:hAnsi="Times New Roman" w:cs="Times New Roman"/>
+          <w:sz w:val="28"/>
+          <w:szCs w:val="28"/>
+        </w:rPr>
+        <w:t xml:space="preserve">Понадобятся данные дистанции от каждого взятого клуба до центра Москвы (Красной Площади), для этого воспользуемся библиотекой </w:t>
+      </w:r>
+      <w:proofErr w:type="spellStart"/>
+      <w:r>
+        <w:rPr>
+          <w:rFonts w:ascii="Times New Roman" w:hAnsi="Times New Roman" w:cs="Times New Roman"/>
+          <w:sz w:val="28"/>
+          <w:szCs w:val="28"/>
+        </w:rPr>
+        <w:t>haversine</w:t>
+      </w:r>
+      <w:proofErr w:type="spellEnd"/>
+      <w:r>
+        <w:rPr>
+          <w:rFonts w:ascii="Times New Roman" w:hAnsi="Times New Roman" w:cs="Times New Roman"/>
+          <w:sz w:val="28"/>
+          <w:szCs w:val="28"/>
+        </w:rPr>
+        <w:t>. Полученные расстояния добавим в таблицу.</w:t>
+      </w:r>
+      <w:bookmarkStart w:id="3" w:name="_GoBack"/>
+      <w:bookmarkEnd w:id="3"/>
     </w:p>
     <w:sectPr>
       <w:pgSz w:w="11906" w:h="16838"/>
@@ -801,6 +1868,95 @@
 <file path=word/numbering.xml><?xml version="1.0" encoding="utf-8"?>
 <w:numbering xmlns:wpc="http://schemas.microsoft.com/office/word/2010/wordprocessingCanvas" xmlns:cx="http://schemas.microsoft.com/office/drawing/2014/chartex" xmlns:mc="http://schemas.openxmlformats.org/markup-compatibility/2006" xmlns:o="urn:schemas-microsoft-com:office:office" xmlns:r="http://schemas.openxmlformats.org/officeDocument/2006/relationships" xmlns:m="http://schemas.openxmlformats.org/officeDocument/2006/math" xmlns:v="urn:schemas-microsoft-com:vml" xmlns:wp14="http://schemas.microsoft.com/office/word/2010/wordprocessingDrawing" xmlns:wp="http://schemas.openxmlformats.org/drawingml/2006/wordprocessingDrawing" xmlns:w10="urn:schemas-microsoft-com:office:word" xmlns:w="http://schemas.openxmlformats.org/wordprocessingml/2006/main" xmlns:w14="http://schemas.microsoft.com/office/word/2010/wordml" xmlns:w15="http://schemas.microsoft.com/office/word/2012/wordml" xmlns:w16se="http://schemas.microsoft.com/office/word/2015/wordml/symex" xmlns:wpg="http://schemas.microsoft.com/office/word/2010/wordprocessingGroup" xmlns:wpi="http://schemas.microsoft.com/office/word/2010/wordprocessingInk" xmlns:wne="http://schemas.microsoft.com/office/word/2006/wordml" xmlns:wps="http://schemas.microsoft.com/office/word/2010/wordprocessingShape" mc:Ignorable="w14 w15 w16se wp14">
   <w:abstractNum w:abstractNumId="0" w15:restartNumberingAfterBreak="0">
+    <w:nsid w:val="03976C51"/>
+    <w:multiLevelType w:val="hybridMultilevel"/>
+    <w:tmpl w:val="17846BB4"/>
+    <w:lvl w:ilvl="0" w:tplc="0419000F">
+      <w:start w:val="1"/>
+      <w:numFmt w:val="decimal"/>
+      <w:lvlText w:val="%1."/>
+      <w:lvlJc w:val="left"/>
+      <w:pPr>
+        <w:ind w:left="720" w:hanging="360"/>
+      </w:pPr>
+      <w:rPr>
+        <w:rFonts w:hint="default"/>
+      </w:rPr>
+    </w:lvl>
+    <w:lvl w:ilvl="1" w:tplc="04190019" w:tentative="1">
+      <w:start w:val="1"/>
+      <w:numFmt w:val="lowerLetter"/>
+      <w:lvlText w:val="%2."/>
+      <w:lvlJc w:val="left"/>
+      <w:pPr>
+        <w:ind w:left="1440" w:hanging="360"/>
+      </w:pPr>
+    </w:lvl>
+    <w:lvl w:ilvl="2" w:tplc="0419001B" w:tentative="1">
+      <w:start w:val="1"/>
+      <w:numFmt w:val="lowerRoman"/>
+      <w:lvlText w:val="%3."/>
+      <w:lvlJc w:val="right"/>
+      <w:pPr>
+        <w:ind w:left="2160" w:hanging="180"/>
+      </w:pPr>
+    </w:lvl>
+    <w:lvl w:ilvl="3" w:tplc="0419000F" w:tentative="1">
+      <w:start w:val="1"/>
+      <w:numFmt w:val="decimal"/>
+      <w:lvlText w:val="%4."/>
+      <w:lvlJc w:val="left"/>
+      <w:pPr>
+        <w:ind w:left="2880" w:hanging="360"/>
+      </w:pPr>
+    </w:lvl>
+    <w:lvl w:ilvl="4" w:tplc="04190019" w:tentative="1">
+      <w:start w:val="1"/>
+      <w:numFmt w:val="lowerLetter"/>
+      <w:lvlText w:val="%5."/>
+      <w:lvlJc w:val="left"/>
+      <w:pPr>
+        <w:ind w:left="3600" w:hanging="360"/>
+      </w:pPr>
+    </w:lvl>
+    <w:lvl w:ilvl="5" w:tplc="0419001B" w:tentative="1">
+      <w:start w:val="1"/>
+      <w:numFmt w:val="lowerRoman"/>
+      <w:lvlText w:val="%6."/>
+      <w:lvlJc w:val="right"/>
+      <w:pPr>
+        <w:ind w:left="4320" w:hanging="180"/>
+      </w:pPr>
+    </w:lvl>
+    <w:lvl w:ilvl="6" w:tplc="0419000F" w:tentative="1">
+      <w:start w:val="1"/>
+      <w:numFmt w:val="decimal"/>
+      <w:lvlText w:val="%7."/>
+      <w:lvlJc w:val="left"/>
+      <w:pPr>
+        <w:ind w:left="5040" w:hanging="360"/>
+      </w:pPr>
+    </w:lvl>
+    <w:lvl w:ilvl="7" w:tplc="04190019" w:tentative="1">
+      <w:start w:val="1"/>
+      <w:numFmt w:val="lowerLetter"/>
+      <w:lvlText w:val="%8."/>
+      <w:lvlJc w:val="left"/>
+      <w:pPr>
+        <w:ind w:left="5760" w:hanging="360"/>
+      </w:pPr>
+    </w:lvl>
+    <w:lvl w:ilvl="8" w:tplc="0419001B" w:tentative="1">
+      <w:start w:val="1"/>
+      <w:numFmt w:val="lowerRoman"/>
+      <w:lvlText w:val="%9."/>
+      <w:lvlJc w:val="right"/>
+      <w:pPr>
+        <w:ind w:left="6480" w:hanging="180"/>
+      </w:pPr>
+    </w:lvl>
+  </w:abstractNum>
+  <w:abstractNum w:abstractNumId="1" w15:restartNumberingAfterBreak="0">
     <w:nsid w:val="08CC20A8"/>
     <w:multiLevelType w:val="multilevel"/>
     <w:tmpl w:val="0419001F"/>
@@ -886,7 +2042,7 @@
       </w:pPr>
     </w:lvl>
   </w:abstractNum>
-  <w:abstractNum w:abstractNumId="1" w15:restartNumberingAfterBreak="0">
+  <w:abstractNum w:abstractNumId="2" w15:restartNumberingAfterBreak="0">
     <w:nsid w:val="16BE2E46"/>
     <w:multiLevelType w:val="hybridMultilevel"/>
     <w:tmpl w:val="EDEC3330"/>
@@ -972,7 +2128,7 @@
       </w:pPr>
     </w:lvl>
   </w:abstractNum>
-  <w:abstractNum w:abstractNumId="2" w15:restartNumberingAfterBreak="0">
+  <w:abstractNum w:abstractNumId="3" w15:restartNumberingAfterBreak="0">
     <w:nsid w:val="1CFD3E9B"/>
     <w:multiLevelType w:val="hybridMultilevel"/>
     <w:tmpl w:val="20688322"/>
@@ -1061,7 +2217,7 @@
       </w:pPr>
     </w:lvl>
   </w:abstractNum>
-  <w:abstractNum w:abstractNumId="3" w15:restartNumberingAfterBreak="0">
+  <w:abstractNum w:abstractNumId="4" w15:restartNumberingAfterBreak="0">
     <w:nsid w:val="1D504ACF"/>
     <w:multiLevelType w:val="hybridMultilevel"/>
     <w:tmpl w:val="46580A14"/>
@@ -1150,7 +2306,7 @@
       </w:pPr>
     </w:lvl>
   </w:abstractNum>
-  <w:abstractNum w:abstractNumId="4" w15:restartNumberingAfterBreak="0">
+  <w:abstractNum w:abstractNumId="5" w15:restartNumberingAfterBreak="0">
     <w:nsid w:val="21753B57"/>
     <w:multiLevelType w:val="hybridMultilevel"/>
     <w:tmpl w:val="5D12EB72"/>
@@ -1236,7 +2392,120 @@
       </w:pPr>
     </w:lvl>
   </w:abstractNum>
-  <w:abstractNum w:abstractNumId="5" w15:restartNumberingAfterBreak="0">
+  <w:abstractNum w:abstractNumId="6" w15:restartNumberingAfterBreak="0">
+    <w:nsid w:val="2F5A471A"/>
+    <w:multiLevelType w:val="multilevel"/>
+    <w:tmpl w:val="0BB0E0CE"/>
+    <w:lvl w:ilvl="0">
+      <w:start w:val="2"/>
+      <w:numFmt w:val="decimal"/>
+      <w:lvlText w:val="%1."/>
+      <w:lvlJc w:val="left"/>
+      <w:pPr>
+        <w:ind w:left="432" w:hanging="432"/>
+      </w:pPr>
+      <w:rPr>
+        <w:rFonts w:hint="default"/>
+      </w:rPr>
+    </w:lvl>
+    <w:lvl w:ilvl="1">
+      <w:start w:val="3"/>
+      <w:numFmt w:val="decimal"/>
+      <w:lvlText w:val="%1.%2."/>
+      <w:lvlJc w:val="left"/>
+      <w:pPr>
+        <w:ind w:left="1080" w:hanging="720"/>
+      </w:pPr>
+      <w:rPr>
+        <w:rFonts w:hint="default"/>
+      </w:rPr>
+    </w:lvl>
+    <w:lvl w:ilvl="2">
+      <w:start w:val="1"/>
+      <w:numFmt w:val="decimal"/>
+      <w:lvlText w:val="%1.%2.%3."/>
+      <w:lvlJc w:val="left"/>
+      <w:pPr>
+        <w:ind w:left="1440" w:hanging="720"/>
+      </w:pPr>
+      <w:rPr>
+        <w:rFonts w:hint="default"/>
+      </w:rPr>
+    </w:lvl>
+    <w:lvl w:ilvl="3">
+      <w:start w:val="1"/>
+      <w:numFmt w:val="decimal"/>
+      <w:lvlText w:val="%1.%2.%3.%4."/>
+      <w:lvlJc w:val="left"/>
+      <w:pPr>
+        <w:ind w:left="2160" w:hanging="1080"/>
+      </w:pPr>
+      <w:rPr>
+        <w:rFonts w:hint="default"/>
+      </w:rPr>
+    </w:lvl>
+    <w:lvl w:ilvl="4">
+      <w:start w:val="1"/>
+      <w:numFmt w:val="decimal"/>
+      <w:lvlText w:val="%1.%2.%3.%4.%5."/>
+      <w:lvlJc w:val="left"/>
+      <w:pPr>
+        <w:ind w:left="2520" w:hanging="1080"/>
+      </w:pPr>
+      <w:rPr>
+        <w:rFonts w:hint="default"/>
+      </w:rPr>
+    </w:lvl>
+    <w:lvl w:ilvl="5">
+      <w:start w:val="1"/>
+      <w:numFmt w:val="decimal"/>
+      <w:lvlText w:val="%1.%2.%3.%4.%5.%6."/>
+      <w:lvlJc w:val="left"/>
+      <w:pPr>
+        <w:ind w:left="3240" w:hanging="1440"/>
+      </w:pPr>
+      <w:rPr>
+        <w:rFonts w:hint="default"/>
+      </w:rPr>
+    </w:lvl>
+    <w:lvl w:ilvl="6">
+      <w:start w:val="1"/>
+      <w:numFmt w:val="decimal"/>
+      <w:lvlText w:val="%1.%2.%3.%4.%5.%6.%7."/>
+      <w:lvlJc w:val="left"/>
+      <w:pPr>
+        <w:ind w:left="3960" w:hanging="1800"/>
+      </w:pPr>
+      <w:rPr>
+        <w:rFonts w:hint="default"/>
+      </w:rPr>
+    </w:lvl>
+    <w:lvl w:ilvl="7">
+      <w:start w:val="1"/>
+      <w:numFmt w:val="decimal"/>
+      <w:lvlText w:val="%1.%2.%3.%4.%5.%6.%7.%8."/>
+      <w:lvlJc w:val="left"/>
+      <w:pPr>
+        <w:ind w:left="4320" w:hanging="1800"/>
+      </w:pPr>
+      <w:rPr>
+        <w:rFonts w:hint="default"/>
+      </w:rPr>
+    </w:lvl>
+    <w:lvl w:ilvl="8">
+      <w:start w:val="1"/>
+      <w:numFmt w:val="decimal"/>
+      <w:lvlText w:val="%1.%2.%3.%4.%5.%6.%7.%8.%9."/>
+      <w:lvlJc w:val="left"/>
+      <w:pPr>
+        <w:ind w:left="5040" w:hanging="2160"/>
+      </w:pPr>
+      <w:rPr>
+        <w:rFonts w:hint="default"/>
+      </w:rPr>
+    </w:lvl>
+  </w:abstractNum>
+  <w:abstractNum w:abstractNumId="7" w15:restartNumberingAfterBreak="0">
     <w:nsid w:val="321E5DDF"/>
     <w:multiLevelType w:val="hybridMultilevel"/>
     <w:tmpl w:val="75FE0E3A"/>
@@ -1325,7 +2594,120 @@
       </w:pPr>
     </w:lvl>
   </w:abstractNum>
-  <w:abstractNum w:abstractNumId="6" w15:restartNumberingAfterBreak="0">
+  <w:abstractNum w:abstractNumId="8" w15:restartNumberingAfterBreak="0">
+    <w:nsid w:val="5A140989"/>
+    <w:multiLevelType w:val="multilevel"/>
+    <w:tmpl w:val="EAA66B62"/>
+    <w:lvl w:ilvl="0">
+      <w:start w:val="2"/>
+      <w:numFmt w:val="decimal"/>
+      <w:lvlText w:val="%1."/>
+      <w:lvlJc w:val="left"/>
+      <w:pPr>
+        <w:ind w:left="432" w:hanging="432"/>
+      </w:pPr>
+      <w:rPr>
+        <w:rFonts w:hint="default"/>
+      </w:rPr>
+    </w:lvl>
+    <w:lvl w:ilvl="1">
+      <w:start w:val="3"/>
+      <w:numFmt w:val="decimal"/>
+      <w:lvlText w:val="%1.%2."/>
+      <w:lvlJc w:val="left"/>
+      <w:pPr>
+        <w:ind w:left="720" w:hanging="720"/>
+      </w:pPr>
+      <w:rPr>
+        <w:rFonts w:hint="default"/>
+      </w:rPr>
+    </w:lvl>
+    <w:lvl w:ilvl="2">
+      <w:start w:val="1"/>
+      <w:numFmt w:val="decimal"/>
+      <w:lvlText w:val="%1.%2.%3."/>
+      <w:lvlJc w:val="left"/>
+      <w:pPr>
+        <w:ind w:left="720" w:hanging="720"/>
+      </w:pPr>
+      <w:rPr>
+        <w:rFonts w:hint="default"/>
+      </w:rPr>
+    </w:lvl>
+    <w:lvl w:ilvl="3">
+      <w:start w:val="1"/>
+      <w:numFmt w:val="decimal"/>
+      <w:lvlText w:val="%1.%2.%3.%4."/>
+      <w:lvlJc w:val="left"/>
+      <w:pPr>
+        <w:ind w:left="1080" w:hanging="1080"/>
+      </w:pPr>
+      <w:rPr>
+        <w:rFonts w:hint="default"/>
+      </w:rPr>
+    </w:lvl>
+    <w:lvl w:ilvl="4">
+      <w:start w:val="1"/>
+      <w:numFmt w:val="decimal"/>
+      <w:lvlText w:val="%1.%2.%3.%4.%5."/>
+      <w:lvlJc w:val="left"/>
+      <w:pPr>
+        <w:ind w:left="1080" w:hanging="1080"/>
+      </w:pPr>
+      <w:rPr>
+        <w:rFonts w:hint="default"/>
+      </w:rPr>
+    </w:lvl>
+    <w:lvl w:ilvl="5">
+      <w:start w:val="1"/>
+      <w:numFmt w:val="decimal"/>
+      <w:lvlText w:val="%1.%2.%3.%4.%5.%6."/>
+      <w:lvlJc w:val="left"/>
+      <w:pPr>
+        <w:ind w:left="1440" w:hanging="1440"/>
+      </w:pPr>
+      <w:rPr>
+        <w:rFonts w:hint="default"/>
+      </w:rPr>
+    </w:lvl>
+    <w:lvl w:ilvl="6">
+      <w:start w:val="1"/>
+      <w:numFmt w:val="decimal"/>
+      <w:lvlText w:val="%1.%2.%3.%4.%5.%6.%7."/>
+      <w:lvlJc w:val="left"/>
+      <w:pPr>
+        <w:ind w:left="1800" w:hanging="1800"/>
+      </w:pPr>
+      <w:rPr>
+        <w:rFonts w:hint="default"/>
+      </w:rPr>
+    </w:lvl>
+    <w:lvl w:ilvl="7">
+      <w:start w:val="1"/>
+      <w:numFmt w:val="decimal"/>
+      <w:lvlText w:val="%1.%2.%3.%4.%5.%6.%7.%8."/>
+      <w:lvlJc w:val="left"/>
+      <w:pPr>
+        <w:ind w:left="1800" w:hanging="1800"/>
+      </w:pPr>
+      <w:rPr>
+        <w:rFonts w:hint="default"/>
+      </w:rPr>
+    </w:lvl>
+    <w:lvl w:ilvl="8">
+      <w:start w:val="1"/>
+      <w:numFmt w:val="decimal"/>
+      <w:lvlText w:val="%1.%2.%3.%4.%5.%6.%7.%8.%9."/>
+      <w:lvlJc w:val="left"/>
+      <w:pPr>
+        <w:ind w:left="2160" w:hanging="2160"/>
+      </w:pPr>
+      <w:rPr>
+        <w:rFonts w:hint="default"/>
+      </w:rPr>
+    </w:lvl>
+  </w:abstractNum>
+  <w:abstractNum w:abstractNumId="9" w15:restartNumberingAfterBreak="0">
     <w:nsid w:val="5FF92D83"/>
     <w:multiLevelType w:val="multilevel"/>
     <w:tmpl w:val="0419001F"/>
@@ -1411,7 +2793,7 @@
       </w:pPr>
     </w:lvl>
   </w:abstractNum>
-  <w:abstractNum w:abstractNumId="7" w15:restartNumberingAfterBreak="0">
+  <w:abstractNum w:abstractNumId="10" w15:restartNumberingAfterBreak="0">
     <w:nsid w:val="665A46B9"/>
     <w:multiLevelType w:val="hybridMultilevel"/>
     <w:tmpl w:val="77C65BC2"/>
@@ -1524,7 +2906,7 @@
       </w:rPr>
     </w:lvl>
   </w:abstractNum>
-  <w:abstractNum w:abstractNumId="8" w15:restartNumberingAfterBreak="0">
+  <w:abstractNum w:abstractNumId="11" w15:restartNumberingAfterBreak="0">
     <w:nsid w:val="6A173B90"/>
     <w:multiLevelType w:val="hybridMultilevel"/>
     <w:tmpl w:val="CAAE1F58"/>
@@ -1613,7 +2995,7 @@
       </w:pPr>
     </w:lvl>
   </w:abstractNum>
-  <w:abstractNum w:abstractNumId="9" w15:restartNumberingAfterBreak="0">
+  <w:abstractNum w:abstractNumId="12" w15:restartNumberingAfterBreak="0">
     <w:nsid w:val="78E5479F"/>
     <w:multiLevelType w:val="hybridMultilevel"/>
     <w:tmpl w:val="AAAACC84"/>
@@ -1726,7 +3108,7 @@
       </w:rPr>
     </w:lvl>
   </w:abstractNum>
-  <w:abstractNum w:abstractNumId="10" w15:restartNumberingAfterBreak="0">
+  <w:abstractNum w:abstractNumId="13" w15:restartNumberingAfterBreak="0">
     <w:nsid w:val="7C841AD4"/>
     <w:multiLevelType w:val="hybridMultilevel"/>
     <w:tmpl w:val="E83E3338"/>
@@ -1840,37 +3222,46 @@
     </w:lvl>
   </w:abstractNum>
   <w:num w:numId="1">
+    <w:abstractNumId w:val="13"/>
+  </w:num>
+  <w:num w:numId="2">
+    <w:abstractNumId w:val="1"/>
+  </w:num>
+  <w:num w:numId="3">
+    <w:abstractNumId w:val="7"/>
+  </w:num>
+  <w:num w:numId="4">
+    <w:abstractNumId w:val="11"/>
+  </w:num>
+  <w:num w:numId="5">
+    <w:abstractNumId w:val="4"/>
+  </w:num>
+  <w:num w:numId="6">
+    <w:abstractNumId w:val="2"/>
+  </w:num>
+  <w:num w:numId="7">
+    <w:abstractNumId w:val="3"/>
+  </w:num>
+  <w:num w:numId="8">
+    <w:abstractNumId w:val="5"/>
+  </w:num>
+  <w:num w:numId="9">
+    <w:abstractNumId w:val="12"/>
+  </w:num>
+  <w:num w:numId="10">
     <w:abstractNumId w:val="10"/>
   </w:num>
-  <w:num w:numId="2">
+  <w:num w:numId="11">
+    <w:abstractNumId w:val="9"/>
+  </w:num>
+  <w:num w:numId="12">
     <w:abstractNumId w:val="0"/>
   </w:num>
-  <w:num w:numId="3">
-    <w:abstractNumId w:val="5"/>
+  <w:num w:numId="13">
+    <w:abstractNumId w:val="6"/>
   </w:num>
-  <w:num w:numId="4">
+  <w:num w:numId="14">
     <w:abstractNumId w:val="8"/>
-  </w:num>
-  <w:num w:numId="5">
-    <w:abstractNumId w:val="3"/>
-  </w:num>
-  <w:num w:numId="6">
-    <w:abstractNumId w:val="1"/>
-  </w:num>
-  <w:num w:numId="7">
-    <w:abstractNumId w:val="2"/>
-  </w:num>
-  <w:num w:numId="8">
-    <w:abstractNumId w:val="4"/>
-  </w:num>
-  <w:num w:numId="9">
-    <w:abstractNumId w:val="9"/>
-  </w:num>
-  <w:num w:numId="10">
-    <w:abstractNumId w:val="7"/>
-  </w:num>
-  <w:num w:numId="11">
-    <w:abstractNumId w:val="6"/>
   </w:num>
 </w:numbering>
 </file>
@@ -2424,7 +3815,759 @@
       <w:szCs w:val="26"/>
     </w:rPr>
   </w:style>
+  <w:style w:type="paragraph" w:styleId="a7">
+    <w:name w:val="TOC Heading"/>
+    <w:basedOn w:val="1"/>
+    <w:next w:val="a"/>
+    <w:uiPriority w:val="39"/>
+    <w:unhideWhenUsed/>
+    <w:qFormat/>
+    <w:rsid w:val="00516C0F"/>
+    <w:pPr>
+      <w:keepNext/>
+      <w:keepLines/>
+      <w:spacing w:before="240" w:beforeAutospacing="0" w:after="0" w:afterAutospacing="0" w:line="259" w:lineRule="auto"/>
+      <w:outlineLvl w:val="9"/>
+    </w:pPr>
+    <w:rPr>
+      <w:rFonts w:asciiTheme="majorHAnsi" w:eastAsiaTheme="majorEastAsia" w:hAnsiTheme="majorHAnsi" w:cstheme="majorBidi"/>
+      <w:b w:val="0"/>
+      <w:bCs w:val="0"/>
+      <w:color w:val="2E74B5" w:themeColor="accent1" w:themeShade="BF"/>
+      <w:kern w:val="0"/>
+      <w:sz w:val="32"/>
+      <w:szCs w:val="32"/>
+    </w:rPr>
+  </w:style>
+  <w:style w:type="paragraph" w:styleId="11">
+    <w:name w:val="toc 1"/>
+    <w:basedOn w:val="a"/>
+    <w:next w:val="a"/>
+    <w:autoRedefine/>
+    <w:uiPriority w:val="39"/>
+    <w:unhideWhenUsed/>
+    <w:rsid w:val="00516C0F"/>
+    <w:pPr>
+      <w:spacing w:before="360" w:after="0"/>
+    </w:pPr>
+    <w:rPr>
+      <w:rFonts w:asciiTheme="majorHAnsi" w:hAnsiTheme="majorHAnsi" w:cstheme="majorHAnsi"/>
+      <w:b/>
+      <w:bCs/>
+      <w:caps/>
+      <w:sz w:val="24"/>
+      <w:szCs w:val="24"/>
+    </w:rPr>
+  </w:style>
+  <w:style w:type="character" w:styleId="a8">
+    <w:name w:val="Hyperlink"/>
+    <w:basedOn w:val="a0"/>
+    <w:uiPriority w:val="99"/>
+    <w:unhideWhenUsed/>
+    <w:rsid w:val="00516C0F"/>
+    <w:rPr>
+      <w:color w:val="0563C1" w:themeColor="hyperlink"/>
+      <w:u w:val="single"/>
+    </w:rPr>
+  </w:style>
+  <w:style w:type="paragraph" w:styleId="21">
+    <w:name w:val="toc 2"/>
+    <w:basedOn w:val="a"/>
+    <w:next w:val="a"/>
+    <w:autoRedefine/>
+    <w:uiPriority w:val="39"/>
+    <w:unhideWhenUsed/>
+    <w:rsid w:val="00516C0F"/>
+    <w:pPr>
+      <w:spacing w:before="240" w:after="0"/>
+    </w:pPr>
+    <w:rPr>
+      <w:rFonts w:cstheme="minorHAnsi"/>
+      <w:b/>
+      <w:bCs/>
+      <w:sz w:val="20"/>
+      <w:szCs w:val="20"/>
+    </w:rPr>
+  </w:style>
+  <w:style w:type="paragraph" w:styleId="3">
+    <w:name w:val="toc 3"/>
+    <w:basedOn w:val="a"/>
+    <w:next w:val="a"/>
+    <w:autoRedefine/>
+    <w:uiPriority w:val="39"/>
+    <w:unhideWhenUsed/>
+    <w:rsid w:val="00516C0F"/>
+    <w:pPr>
+      <w:spacing w:after="0"/>
+      <w:ind w:left="220"/>
+    </w:pPr>
+    <w:rPr>
+      <w:rFonts w:cstheme="minorHAnsi"/>
+      <w:sz w:val="20"/>
+      <w:szCs w:val="20"/>
+    </w:rPr>
+  </w:style>
+  <w:style w:type="paragraph" w:styleId="4">
+    <w:name w:val="toc 4"/>
+    <w:basedOn w:val="a"/>
+    <w:next w:val="a"/>
+    <w:autoRedefine/>
+    <w:uiPriority w:val="39"/>
+    <w:unhideWhenUsed/>
+    <w:rsid w:val="00516C0F"/>
+    <w:pPr>
+      <w:spacing w:after="0"/>
+      <w:ind w:left="440"/>
+    </w:pPr>
+    <w:rPr>
+      <w:rFonts w:cstheme="minorHAnsi"/>
+      <w:sz w:val="20"/>
+      <w:szCs w:val="20"/>
+    </w:rPr>
+  </w:style>
+  <w:style w:type="paragraph" w:styleId="5">
+    <w:name w:val="toc 5"/>
+    <w:basedOn w:val="a"/>
+    <w:next w:val="a"/>
+    <w:autoRedefine/>
+    <w:uiPriority w:val="39"/>
+    <w:unhideWhenUsed/>
+    <w:rsid w:val="00516C0F"/>
+    <w:pPr>
+      <w:spacing w:after="0"/>
+      <w:ind w:left="660"/>
+    </w:pPr>
+    <w:rPr>
+      <w:rFonts w:cstheme="minorHAnsi"/>
+      <w:sz w:val="20"/>
+      <w:szCs w:val="20"/>
+    </w:rPr>
+  </w:style>
+  <w:style w:type="paragraph" w:styleId="6">
+    <w:name w:val="toc 6"/>
+    <w:basedOn w:val="a"/>
+    <w:next w:val="a"/>
+    <w:autoRedefine/>
+    <w:uiPriority w:val="39"/>
+    <w:unhideWhenUsed/>
+    <w:rsid w:val="00516C0F"/>
+    <w:pPr>
+      <w:spacing w:after="0"/>
+      <w:ind w:left="880"/>
+    </w:pPr>
+    <w:rPr>
+      <w:rFonts w:cstheme="minorHAnsi"/>
+      <w:sz w:val="20"/>
+      <w:szCs w:val="20"/>
+    </w:rPr>
+  </w:style>
+  <w:style w:type="paragraph" w:styleId="7">
+    <w:name w:val="toc 7"/>
+    <w:basedOn w:val="a"/>
+    <w:next w:val="a"/>
+    <w:autoRedefine/>
+    <w:uiPriority w:val="39"/>
+    <w:unhideWhenUsed/>
+    <w:rsid w:val="00516C0F"/>
+    <w:pPr>
+      <w:spacing w:after="0"/>
+      <w:ind w:left="1100"/>
+    </w:pPr>
+    <w:rPr>
+      <w:rFonts w:cstheme="minorHAnsi"/>
+      <w:sz w:val="20"/>
+      <w:szCs w:val="20"/>
+    </w:rPr>
+  </w:style>
+  <w:style w:type="paragraph" w:styleId="8">
+    <w:name w:val="toc 8"/>
+    <w:basedOn w:val="a"/>
+    <w:next w:val="a"/>
+    <w:autoRedefine/>
+    <w:uiPriority w:val="39"/>
+    <w:unhideWhenUsed/>
+    <w:rsid w:val="00516C0F"/>
+    <w:pPr>
+      <w:spacing w:after="0"/>
+      <w:ind w:left="1320"/>
+    </w:pPr>
+    <w:rPr>
+      <w:rFonts w:cstheme="minorHAnsi"/>
+      <w:sz w:val="20"/>
+      <w:szCs w:val="20"/>
+    </w:rPr>
+  </w:style>
+  <w:style w:type="paragraph" w:styleId="9">
+    <w:name w:val="toc 9"/>
+    <w:basedOn w:val="a"/>
+    <w:next w:val="a"/>
+    <w:autoRedefine/>
+    <w:uiPriority w:val="39"/>
+    <w:unhideWhenUsed/>
+    <w:rsid w:val="00516C0F"/>
+    <w:pPr>
+      <w:spacing w:after="0"/>
+      <w:ind w:left="1540"/>
+    </w:pPr>
+    <w:rPr>
+      <w:rFonts w:cstheme="minorHAnsi"/>
+      <w:sz w:val="20"/>
+      <w:szCs w:val="20"/>
+    </w:rPr>
+  </w:style>
 </w:styles>
+</file>
+
+<file path=word/glossary/document.xml><?xml version="1.0" encoding="utf-8"?>
+<w:glossaryDocument xmlns:wpc="http://schemas.microsoft.com/office/word/2010/wordprocessingCanvas" xmlns:cx="http://schemas.microsoft.com/office/drawing/2014/chartex" xmlns:mc="http://schemas.openxmlformats.org/markup-compatibility/2006" xmlns:o="urn:schemas-microsoft-com:office:office" xmlns:r="http://schemas.openxmlformats.org/officeDocument/2006/relationships" xmlns:m="http://schemas.openxmlformats.org/officeDocument/2006/math" xmlns:v="urn:schemas-microsoft-com:vml" xmlns:wp14="http://schemas.microsoft.com/office/word/2010/wordprocessingDrawing" xmlns:wp="http://schemas.openxmlformats.org/drawingml/2006/wordprocessingDrawing" xmlns:w10="urn:schemas-microsoft-com:office:word" xmlns:w="http://schemas.openxmlformats.org/wordprocessingml/2006/main" xmlns:w14="http://schemas.microsoft.com/office/word/2010/wordml" xmlns:w15="http://schemas.microsoft.com/office/word/2012/wordml" xmlns:w16se="http://schemas.microsoft.com/office/word/2015/wordml/symex" xmlns:wpg="http://schemas.microsoft.com/office/word/2010/wordprocessingGroup" xmlns:wpi="http://schemas.microsoft.com/office/word/2010/wordprocessingInk" xmlns:wne="http://schemas.microsoft.com/office/word/2006/wordml" xmlns:wps="http://schemas.microsoft.com/office/word/2010/wordprocessingShape" mc:Ignorable="w14 w15 w16se wp14"/>
+</file>
+
+<file path=word/glossary/fontTable.xml><?xml version="1.0" encoding="utf-8"?>
+<w:fonts xmlns:mc="http://schemas.openxmlformats.org/markup-compatibility/2006" xmlns:r="http://schemas.openxmlformats.org/officeDocument/2006/relationships" xmlns:w="http://schemas.openxmlformats.org/wordprocessingml/2006/main" xmlns:w14="http://schemas.microsoft.com/office/word/2010/wordml" xmlns:w15="http://schemas.microsoft.com/office/word/2012/wordml" xmlns:w16se="http://schemas.microsoft.com/office/word/2015/wordml/symex" mc:Ignorable="w14 w15 w16se">
+  <w:font w:name="Times New Roman">
+    <w:panose1 w:val="02020603050405020304"/>
+    <w:charset w:val="00"/>
+    <w:family w:val="roman"/>
+    <w:pitch w:val="variable"/>
+    <w:sig w:usb0="E0002AFF" w:usb1="C0007843" w:usb2="00000009" w:usb3="00000000" w:csb0="000001FF" w:csb1="00000000"/>
+  </w:font>
+  <w:font w:name="Calibri">
+    <w:panose1 w:val="020F0502020204030204"/>
+    <w:charset w:val="00"/>
+    <w:family w:val="swiss"/>
+    <w:pitch w:val="variable"/>
+    <w:sig w:usb0="E00002FF" w:usb1="4000ACFF" w:usb2="00000001" w:usb3="00000000" w:csb0="0000019F" w:csb1="00000000"/>
+  </w:font>
+  <w:font w:name="Symbol">
+    <w:panose1 w:val="05050102010706020507"/>
+    <w:charset w:val="02"/>
+    <w:family w:val="roman"/>
+    <w:pitch w:val="variable"/>
+    <w:sig w:usb0="00000000" w:usb1="10000000" w:usb2="00000000" w:usb3="00000000" w:csb0="80000000" w:csb1="00000000"/>
+  </w:font>
+  <w:font w:name="Courier New">
+    <w:panose1 w:val="02070309020205020404"/>
+    <w:charset w:val="CC"/>
+    <w:family w:val="modern"/>
+    <w:pitch w:val="fixed"/>
+    <w:sig w:usb0="E0002EFF" w:usb1="C0007843" w:usb2="00000009" w:usb3="00000000" w:csb0="000001FF" w:csb1="00000000"/>
+  </w:font>
+  <w:font w:name="Wingdings">
+    <w:panose1 w:val="05000000000000000000"/>
+    <w:charset w:val="02"/>
+    <w:family w:val="auto"/>
+    <w:pitch w:val="variable"/>
+    <w:sig w:usb0="00000000" w:usb1="10000000" w:usb2="00000000" w:usb3="00000000" w:csb0="80000000" w:csb1="00000000"/>
+  </w:font>
+  <w:font w:name="Calibri Light">
+    <w:panose1 w:val="020F0302020204030204"/>
+    <w:charset w:val="00"/>
+    <w:family w:val="swiss"/>
+    <w:pitch w:val="variable"/>
+    <w:sig w:usb0="A00002EF" w:usb1="4000207B" w:usb2="00000000" w:usb3="00000000" w:csb0="0000009F" w:csb1="00000000"/>
+  </w:font>
+  <w:font w:name="Segoe UI">
+    <w:panose1 w:val="020B0502040204020203"/>
+    <w:charset w:val="CC"/>
+    <w:family w:val="swiss"/>
+    <w:pitch w:val="variable"/>
+    <w:sig w:usb0="E4002EFF" w:usb1="C000E47F" w:usb2="00000009" w:usb3="00000000" w:csb0="000001FF" w:csb1="00000000"/>
+  </w:font>
+</w:fonts>
+</file>
+
+<file path=word/glossary/settings.xml><?xml version="1.0" encoding="utf-8"?>
+<w:settings xmlns:mc="http://schemas.openxmlformats.org/markup-compatibility/2006" xmlns:o="urn:schemas-microsoft-com:office:office" xmlns:r="http://schemas.openxmlformats.org/officeDocument/2006/relationships" xmlns:m="http://schemas.openxmlformats.org/officeDocument/2006/math" xmlns:v="urn:schemas-microsoft-com:vml" xmlns:w10="urn:schemas-microsoft-com:office:word" xmlns:w="http://schemas.openxmlformats.org/wordprocessingml/2006/main" xmlns:w14="http://schemas.microsoft.com/office/word/2010/wordml" xmlns:w15="http://schemas.microsoft.com/office/word/2012/wordml" xmlns:w16se="http://schemas.microsoft.com/office/word/2015/wordml/symex" xmlns:sl="http://schemas.openxmlformats.org/schemaLibrary/2006/main" mc:Ignorable="w14 w15 w16se">
+  <w:view w:val="normal"/>
+  <w:defaultTabStop w:val="708"/>
+  <w:characterSpacingControl w:val="doNotCompress"/>
+  <w:compat>
+    <w:useFELayout/>
+    <w:compatSetting w:name="compatibilityMode" w:uri="http://schemas.microsoft.com/office/word" w:val="15"/>
+    <w:compatSetting w:name="overrideTableStyleFontSizeAndJustification" w:uri="http://schemas.microsoft.com/office/word" w:val="1"/>
+    <w:compatSetting w:name="enableOpenTypeFeatures" w:uri="http://schemas.microsoft.com/office/word" w:val="1"/>
+    <w:compatSetting w:name="doNotFlipMirrorIndents" w:uri="http://schemas.microsoft.com/office/word" w:val="1"/>
+    <w:compatSetting w:name="differentiateMultirowTableHeaders" w:uri="http://schemas.microsoft.com/office/word" w:val="1"/>
+  </w:compat>
+  <w:rsids>
+    <w:rsidRoot w:val="005A7E42"/>
+    <w:rsid w:val="005A7E42"/>
+    <w:rsid w:val="00D65E70"/>
+  </w:rsids>
+  <m:mathPr>
+    <m:mathFont m:val="Cambria Math"/>
+    <m:brkBin m:val="before"/>
+    <m:brkBinSub m:val="--"/>
+    <m:smallFrac m:val="0"/>
+    <m:dispDef/>
+    <m:lMargin m:val="0"/>
+    <m:rMargin m:val="0"/>
+    <m:defJc m:val="centerGroup"/>
+    <m:wrapIndent m:val="1440"/>
+    <m:intLim m:val="subSup"/>
+    <m:naryLim m:val="undOvr"/>
+  </m:mathPr>
+  <w:themeFontLang w:val="ru-RU"/>
+  <w:clrSchemeMapping w:bg1="light1" w:t1="dark1" w:bg2="light2" w:t2="dark2" w:accent1="accent1" w:accent2="accent2" w:accent3="accent3" w:accent4="accent4" w:accent5="accent5" w:accent6="accent6" w:hyperlink="hyperlink" w:followedHyperlink="followedHyperlink"/>
+  <w:decimalSymbol w:val=","/>
+  <w:listSeparator w:val=";"/>
+  <w15:chartTrackingRefBased/>
+</w:settings>
+</file>
+
+<file path=word/glossary/styles.xml><?xml version="1.0" encoding="utf-8"?>
+<w:styles xmlns:mc="http://schemas.openxmlformats.org/markup-compatibility/2006" xmlns:r="http://schemas.openxmlformats.org/officeDocument/2006/relationships" xmlns:w="http://schemas.openxmlformats.org/wordprocessingml/2006/main" xmlns:w14="http://schemas.microsoft.com/office/word/2010/wordml" xmlns:w15="http://schemas.microsoft.com/office/word/2012/wordml" xmlns:w16se="http://schemas.microsoft.com/office/word/2015/wordml/symex" mc:Ignorable="w14 w15 w16se">
+  <w:docDefaults>
+    <w:rPrDefault>
+      <w:rPr>
+        <w:rFonts w:asciiTheme="minorHAnsi" w:eastAsiaTheme="minorEastAsia" w:hAnsiTheme="minorHAnsi" w:cstheme="minorBidi"/>
+        <w:sz w:val="22"/>
+        <w:szCs w:val="22"/>
+        <w:lang w:val="ru-RU" w:eastAsia="ru-RU" w:bidi="ar-SA"/>
+      </w:rPr>
+    </w:rPrDefault>
+    <w:pPrDefault>
+      <w:pPr>
+        <w:spacing w:after="160" w:line="259" w:lineRule="auto"/>
+      </w:pPr>
+    </w:pPrDefault>
+  </w:docDefaults>
+  <w:latentStyles w:defLockedState="0" w:defUIPriority="99" w:defSemiHidden="0" w:defUnhideWhenUsed="0" w:defQFormat="0" w:count="371">
+    <w:lsdException w:name="Normal" w:uiPriority="0" w:qFormat="1"/>
+    <w:lsdException w:name="heading 1" w:uiPriority="9" w:qFormat="1"/>
+    <w:lsdException w:name="heading 2" w:semiHidden="1" w:uiPriority="9" w:unhideWhenUsed="1" w:qFormat="1"/>
+    <w:lsdException w:name="heading 3" w:semiHidden="1" w:uiPriority="9" w:unhideWhenUsed="1" w:qFormat="1"/>
+    <w:lsdException w:name="heading 4" w:semiHidden="1" w:uiPriority="9" w:unhideWhenUsed="1" w:qFormat="1"/>
+    <w:lsdException w:name="heading 5" w:semiHidden="1" w:uiPriority="9" w:unhideWhenUsed="1" w:qFormat="1"/>
+    <w:lsdException w:name="heading 6" w:semiHidden="1" w:uiPriority="9" w:unhideWhenUsed="1" w:qFormat="1"/>
+    <w:lsdException w:name="heading 7" w:semiHidden="1" w:uiPriority="9" w:unhideWhenUsed="1" w:qFormat="1"/>
+    <w:lsdException w:name="heading 8" w:semiHidden="1" w:uiPriority="9" w:unhideWhenUsed="1" w:qFormat="1"/>
+    <w:lsdException w:name="heading 9" w:semiHidden="1" w:uiPriority="9" w:unhideWhenUsed="1" w:qFormat="1"/>
+    <w:lsdException w:name="index 1" w:semiHidden="1" w:unhideWhenUsed="1"/>
+    <w:lsdException w:name="index 2" w:semiHidden="1" w:unhideWhenUsed="1"/>
+    <w:lsdException w:name="index 3" w:semiHidden="1" w:unhideWhenUsed="1"/>
+    <w:lsdException w:name="index 4" w:semiHidden="1" w:unhideWhenUsed="1"/>
+    <w:lsdException w:name="index 5" w:semiHidden="1" w:unhideWhenUsed="1"/>
+    <w:lsdException w:name="index 6" w:semiHidden="1" w:unhideWhenUsed="1"/>
+    <w:lsdException w:name="index 7" w:semiHidden="1" w:unhideWhenUsed="1"/>
+    <w:lsdException w:name="index 8" w:semiHidden="1" w:unhideWhenUsed="1"/>
+    <w:lsdException w:name="index 9" w:semiHidden="1" w:unhideWhenUsed="1"/>
+    <w:lsdException w:name="toc 1" w:semiHidden="1" w:uiPriority="39" w:unhideWhenUsed="1"/>
+    <w:lsdException w:name="toc 2" w:semiHidden="1" w:uiPriority="39" w:unhideWhenUsed="1"/>
+    <w:lsdException w:name="toc 3" w:semiHidden="1" w:uiPriority="39" w:unhideWhenUsed="1"/>
+    <w:lsdException w:name="toc 4" w:semiHidden="1" w:uiPriority="39" w:unhideWhenUsed="1"/>
+    <w:lsdException w:name="toc 5" w:semiHidden="1" w:uiPriority="39" w:unhideWhenUsed="1"/>
+    <w:lsdException w:name="toc 6" w:semiHidden="1" w:uiPriority="39" w:unhideWhenUsed="1"/>
+    <w:lsdException w:name="toc 7" w:semiHidden="1" w:uiPriority="39" w:unhideWhenUsed="1"/>
+    <w:lsdException w:name="toc 8" w:semiHidden="1" w:uiPriority="39" w:unhideWhenUsed="1"/>
+    <w:lsdException w:name="toc 9" w:semiHidden="1" w:uiPriority="39" w:unhideWhenUsed="1"/>
+    <w:lsdException w:name="Normal Indent" w:semiHidden="1" w:unhideWhenUsed="1"/>
+    <w:lsdException w:name="footnote text" w:semiHidden="1" w:unhideWhenUsed="1"/>
+    <w:lsdException w:name="annotation text" w:semiHidden="1" w:unhideWhenUsed="1"/>
+    <w:lsdException w:name="header" w:semiHidden="1" w:unhideWhenUsed="1"/>
+    <w:lsdException w:name="footer" w:semiHidden="1" w:unhideWhenUsed="1"/>
+    <w:lsdException w:name="index heading" w:semiHidden="1" w:unhideWhenUsed="1"/>
+    <w:lsdException w:name="caption" w:semiHidden="1" w:uiPriority="35" w:unhideWhenUsed="1" w:qFormat="1"/>
+    <w:lsdException w:name="table of figures" w:semiHidden="1" w:unhideWhenUsed="1"/>
+    <w:lsdException w:name="envelope address" w:semiHidden="1" w:unhideWhenUsed="1"/>
+    <w:lsdException w:name="envelope return" w:semiHidden="1" w:unhideWhenUsed="1"/>
+    <w:lsdException w:name="footnote reference" w:semiHidden="1" w:unhideWhenUsed="1"/>
+    <w:lsdException w:name="annotation reference" w:semiHidden="1" w:unhideWhenUsed="1"/>
+    <w:lsdException w:name="line number" w:semiHidden="1" w:unhideWhenUsed="1"/>
+    <w:lsdException w:name="page number" w:semiHidden="1" w:unhideWhenUsed="1"/>
+    <w:lsdException w:name="endnote reference" w:semiHidden="1" w:unhideWhenUsed="1"/>
+    <w:lsdException w:name="endnote text" w:semiHidden="1" w:unhideWhenUsed="1"/>
+    <w:lsdException w:name="table of authorities" w:semiHidden="1" w:unhideWhenUsed="1"/>
+    <w:lsdException w:name="macro" w:semiHidden="1" w:unhideWhenUsed="1"/>
+    <w:lsdException w:name="toa heading" w:semiHidden="1" w:unhideWhenUsed="1"/>
+    <w:lsdException w:name="List" w:semiHidden="1" w:unhideWhenUsed="1"/>
+    <w:lsdException w:name="List Bullet" w:semiHidden="1" w:unhideWhenUsed="1"/>
+    <w:lsdException w:name="List Number" w:semiHidden="1" w:unhideWhenUsed="1"/>
+    <w:lsdException w:name="List 2" w:semiHidden="1" w:unhideWhenUsed="1"/>
+    <w:lsdException w:name="List 3" w:semiHidden="1" w:unhideWhenUsed="1"/>
+    <w:lsdException w:name="List 4" w:semiHidden="1" w:unhideWhenUsed="1"/>
+    <w:lsdException w:name="List 5" w:semiHidden="1" w:unhideWhenUsed="1"/>
+    <w:lsdException w:name="List Bullet 2" w:semiHidden="1" w:unhideWhenUsed="1"/>
+    <w:lsdException w:name="List Bullet 3" w:semiHidden="1" w:unhideWhenUsed="1"/>
+    <w:lsdException w:name="List Bullet 4" w:semiHidden="1" w:unhideWhenUsed="1"/>
+    <w:lsdException w:name="List Bullet 5" w:semiHidden="1" w:unhideWhenUsed="1"/>
+    <w:lsdException w:name="List Number 2" w:semiHidden="1" w:unhideWhenUsed="1"/>
+    <w:lsdException w:name="List Number 3" w:semiHidden="1" w:unhideWhenUsed="1"/>
+    <w:lsdException w:name="List Number 4" w:semiHidden="1" w:unhideWhenUsed="1"/>
+    <w:lsdException w:name="List Number 5" w:semiHidden="1" w:unhideWhenUsed="1"/>
+    <w:lsdException w:name="Title" w:uiPriority="10" w:qFormat="1"/>
+    <w:lsdException w:name="Closing" w:semiHidden="1" w:unhideWhenUsed="1"/>
+    <w:lsdException w:name="Signature" w:semiHidden="1" w:unhideWhenUsed="1"/>
+    <w:lsdException w:name="Default Paragraph Font" w:semiHidden="1" w:uiPriority="1" w:unhideWhenUsed="1"/>
+    <w:lsdException w:name="Body Text" w:semiHidden="1" w:unhideWhenUsed="1"/>
+    <w:lsdException w:name="Body Text Indent" w:semiHidden="1" w:unhideWhenUsed="1"/>
+    <w:lsdException w:name="List Continue" w:semiHidden="1" w:unhideWhenUsed="1"/>
+    <w:lsdException w:name="List Continue 2" w:semiHidden="1" w:unhideWhenUsed="1"/>
+    <w:lsdException w:name="List Continue 3" w:semiHidden="1" w:unhideWhenUsed="1"/>
+    <w:lsdException w:name="List Continue 4" w:semiHidden="1" w:unhideWhenUsed="1"/>
+    <w:lsdException w:name="List Continue 5" w:semiHidden="1" w:unhideWhenUsed="1"/>
+    <w:lsdException w:name="Message Header" w:semiHidden="1" w:unhideWhenUsed="1"/>
+    <w:lsdException w:name="Subtitle" w:uiPriority="11" w:qFormat="1"/>
+    <w:lsdException w:name="Salutation" w:semiHidden="1" w:unhideWhenUsed="1"/>
+    <w:lsdException w:name="Date" w:semiHidden="1" w:unhideWhenUsed="1"/>
+    <w:lsdException w:name="Body Text First Indent" w:semiHidden="1" w:unhideWhenUsed="1"/>
+    <w:lsdException w:name="Body Text First Indent 2" w:semiHidden="1" w:unhideWhenUsed="1"/>
+    <w:lsdException w:name="Note Heading" w:semiHidden="1" w:unhideWhenUsed="1"/>
+    <w:lsdException w:name="Body Text 2" w:semiHidden="1" w:unhideWhenUsed="1"/>
+    <w:lsdException w:name="Body Text 3" w:semiHidden="1" w:unhideWhenUsed="1"/>
+    <w:lsdException w:name="Body Text Indent 2" w:semiHidden="1" w:unhideWhenUsed="1"/>
+    <w:lsdException w:name="Body Text Indent 3" w:semiHidden="1" w:unhideWhenUsed="1"/>
+    <w:lsdException w:name="Block Text" w:semiHidden="1" w:unhideWhenUsed="1"/>
+    <w:lsdException w:name="Hyperlink" w:semiHidden="1" w:unhideWhenUsed="1"/>
+    <w:lsdException w:name="FollowedHyperlink" w:semiHidden="1" w:unhideWhenUsed="1"/>
+    <w:lsdException w:name="Strong" w:uiPriority="22" w:qFormat="1"/>
+    <w:lsdException w:name="Emphasis" w:uiPriority="20" w:qFormat="1"/>
+    <w:lsdException w:name="Document Map" w:semiHidden="1" w:unhideWhenUsed="1"/>
+    <w:lsdException w:name="Plain Text" w:semiHidden="1" w:unhideWhenUsed="1"/>
+    <w:lsdException w:name="E-mail Signature" w:semiHidden="1" w:unhideWhenUsed="1"/>
+    <w:lsdException w:name="HTML Top of Form" w:semiHidden="1" w:unhideWhenUsed="1"/>
+    <w:lsdException w:name="HTML Bottom of Form" w:semiHidden="1" w:unhideWhenUsed="1"/>
+    <w:lsdException w:name="Normal (Web)" w:semiHidden="1" w:unhideWhenUsed="1"/>
+    <w:lsdException w:name="HTML Acronym" w:semiHidden="1" w:unhideWhenUsed="1"/>
+    <w:lsdException w:name="HTML Address" w:semiHidden="1" w:unhideWhenUsed="1"/>
+    <w:lsdException w:name="HTML Cite" w:semiHidden="1" w:unhideWhenUsed="1"/>
+    <w:lsdException w:name="HTML Code" w:semiHidden="1" w:unhideWhenUsed="1"/>
+    <w:lsdException w:name="HTML Definition" w:semiHidden="1" w:unhideWhenUsed="1"/>
+    <w:lsdException w:name="HTML Keyboard" w:semiHidden="1" w:unhideWhenUsed="1"/>
+    <w:lsdException w:name="HTML Preformatted" w:semiHidden="1" w:unhideWhenUsed="1"/>
+    <w:lsdException w:name="HTML Sample" w:semiHidden="1" w:unhideWhenUsed="1"/>
+    <w:lsdException w:name="HTML Typewriter" w:semiHidden="1" w:unhideWhenUsed="1"/>
+    <w:lsdException w:name="HTML Variable" w:semiHidden="1" w:unhideWhenUsed="1"/>
+    <w:lsdException w:name="Normal Table" w:semiHidden="1" w:unhideWhenUsed="1"/>
+    <w:lsdException w:name="annotation subject" w:semiHidden="1" w:unhideWhenUsed="1"/>
+    <w:lsdException w:name="No List" w:semiHidden="1" w:unhideWhenUsed="1"/>
+    <w:lsdException w:name="Outline List 1" w:semiHidden="1" w:unhideWhenUsed="1"/>
+    <w:lsdException w:name="Outline List 2" w:semiHidden="1" w:unhideWhenUsed="1"/>
+    <w:lsdException w:name="Outline List 3" w:semiHidden="1" w:unhideWhenUsed="1"/>
+    <w:lsdException w:name="Table Simple 1" w:semiHidden="1" w:unhideWhenUsed="1"/>
+    <w:lsdException w:name="Table Simple 2" w:semiHidden="1" w:unhideWhenUsed="1"/>
+    <w:lsdException w:name="Table Simple 3" w:semiHidden="1" w:unhideWhenUsed="1"/>
+    <w:lsdException w:name="Table Classic 1" w:semiHidden="1" w:unhideWhenUsed="1"/>
+    <w:lsdException w:name="Table Classic 2" w:semiHidden="1" w:unhideWhenUsed="1"/>
+    <w:lsdException w:name="Table Classic 3" w:semiHidden="1" w:unhideWhenUsed="1"/>
+    <w:lsdException w:name="Table Classic 4" w:semiHidden="1" w:unhideWhenUsed="1"/>
+    <w:lsdException w:name="Table Colorful 1" w:semiHidden="1" w:unhideWhenUsed="1"/>
+    <w:lsdException w:name="Table Colorful 2" w:semiHidden="1" w:unhideWhenUsed="1"/>
+    <w:lsdException w:name="Table Colorful 3" w:semiHidden="1" w:unhideWhenUsed="1"/>
+    <w:lsdException w:name="Table Columns 1" w:semiHidden="1" w:unhideWhenUsed="1"/>
+    <w:lsdException w:name="Table Columns 2" w:semiHidden="1" w:unhideWhenUsed="1"/>
+    <w:lsdException w:name="Table Columns 3" w:semiHidden="1" w:unhideWhenUsed="1"/>
+    <w:lsdException w:name="Table Columns 4" w:semiHidden="1" w:unhideWhenUsed="1"/>
+    <w:lsdException w:name="Table Columns 5" w:semiHidden="1" w:unhideWhenUsed="1"/>
+    <w:lsdException w:name="Table Grid 1" w:semiHidden="1" w:unhideWhenUsed="1"/>
+    <w:lsdException w:name="Table Grid 2" w:semiHidden="1" w:unhideWhenUsed="1"/>
+    <w:lsdException w:name="Table Grid 3" w:semiHidden="1" w:unhideWhenUsed="1"/>
+    <w:lsdException w:name="Table Grid 4" w:semiHidden="1" w:unhideWhenUsed="1"/>
+    <w:lsdException w:name="Table Grid 5" w:semiHidden="1" w:unhideWhenUsed="1"/>
+    <w:lsdException w:name="Table Grid 6" w:semiHidden="1" w:unhideWhenUsed="1"/>
+    <w:lsdException w:name="Table Grid 7" w:semiHidden="1" w:unhideWhenUsed="1"/>
+    <w:lsdException w:name="Table Grid 8" w:semiHidden="1" w:unhideWhenUsed="1"/>
+    <w:lsdException w:name="Table List 1" w:semiHidden="1" w:unhideWhenUsed="1"/>
+    <w:lsdException w:name="Table List 2" w:semiHidden="1" w:unhideWhenUsed="1"/>
+    <w:lsdException w:name="Table List 3" w:semiHidden="1" w:unhideWhenUsed="1"/>
+    <w:lsdException w:name="Table List 4" w:semiHidden="1" w:unhideWhenUsed="1"/>
+    <w:lsdException w:name="Table List 5" w:semiHidden="1" w:unhideWhenUsed="1"/>
+    <w:lsdException w:name="Table List 6" w:semiHidden="1" w:unhideWhenUsed="1"/>
+    <w:lsdException w:name="Table List 7" w:semiHidden="1" w:unhideWhenUsed="1"/>
+    <w:lsdException w:name="Table List 8" w:semiHidden="1" w:unhideWhenUsed="1"/>
+    <w:lsdException w:name="Table 3D effects 1" w:semiHidden="1" w:unhideWhenUsed="1"/>
+    <w:lsdException w:name="Table 3D effects 2" w:semiHidden="1" w:unhideWhenUsed="1"/>
+    <w:lsdException w:name="Table 3D effects 3" w:semiHidden="1" w:unhideWhenUsed="1"/>
+    <w:lsdException w:name="Table Contemporary" w:semiHidden="1" w:unhideWhenUsed="1"/>
+    <w:lsdException w:name="Table Elegant" w:semiHidden="1" w:unhideWhenUsed="1"/>
+    <w:lsdException w:name="Table Professional" w:semiHidden="1" w:unhideWhenUsed="1"/>
+    <w:lsdException w:name="Table Subtle 1" w:semiHidden="1" w:unhideWhenUsed="1"/>
+    <w:lsdException w:name="Table Subtle 2" w:semiHidden="1" w:unhideWhenUsed="1"/>
+    <w:lsdException w:name="Table Web 1" w:semiHidden="1" w:unhideWhenUsed="1"/>
+    <w:lsdException w:name="Table Web 2" w:semiHidden="1" w:unhideWhenUsed="1"/>
+    <w:lsdException w:name="Table Web 3" w:semiHidden="1" w:unhideWhenUsed="1"/>
+    <w:lsdException w:name="Balloon Text" w:semiHidden="1" w:unhideWhenUsed="1"/>
+    <w:lsdException w:name="Table Grid" w:uiPriority="39"/>
+    <w:lsdException w:name="Table Theme" w:semiHidden="1" w:unhideWhenUsed="1"/>
+    <w:lsdException w:name="Placeholder Text" w:semiHidden="1"/>
+    <w:lsdException w:name="No Spacing" w:uiPriority="1" w:qFormat="1"/>
+    <w:lsdException w:name="Light Shading" w:uiPriority="60"/>
+    <w:lsdException w:name="Light List" w:uiPriority="61"/>
+    <w:lsdException w:name="Light Grid" w:uiPriority="62"/>
+    <w:lsdException w:name="Medium Shading 1" w:uiPriority="63"/>
+    <w:lsdException w:name="Medium Shading 2" w:uiPriority="64"/>
+    <w:lsdException w:name="Medium List 1" w:uiPriority="65"/>
+    <w:lsdException w:name="Medium List 2" w:uiPriority="66"/>
+    <w:lsdException w:name="Medium Grid 1" w:uiPriority="67"/>
+    <w:lsdException w:name="Medium Grid 2" w:uiPriority="68"/>
+    <w:lsdException w:name="Medium Grid 3" w:uiPriority="69"/>
+    <w:lsdException w:name="Dark List" w:uiPriority="70"/>
+    <w:lsdException w:name="Colorful Shading" w:uiPriority="71"/>
+    <w:lsdException w:name="Colorful List" w:uiPriority="72"/>
+    <w:lsdException w:name="Colorful Grid" w:uiPriority="73"/>
+    <w:lsdException w:name="Light Shading Accent 1" w:uiPriority="60"/>
+    <w:lsdException w:name="Light List Accent 1" w:uiPriority="61"/>
+    <w:lsdException w:name="Light Grid Accent 1" w:uiPriority="62"/>
+    <w:lsdException w:name="Medium Shading 1 Accent 1" w:uiPriority="63"/>
+    <w:lsdException w:name="Medium Shading 2 Accent 1" w:uiPriority="64"/>
+    <w:lsdException w:name="Medium List 1 Accent 1" w:uiPriority="65"/>
+    <w:lsdException w:name="Revision" w:semiHidden="1"/>
+    <w:lsdException w:name="List Paragraph" w:uiPriority="34" w:qFormat="1"/>
+    <w:lsdException w:name="Quote" w:uiPriority="29" w:qFormat="1"/>
+    <w:lsdException w:name="Intense Quote" w:uiPriority="30" w:qFormat="1"/>
+    <w:lsdException w:name="Medium List 2 Accent 1" w:uiPriority="66"/>
+    <w:lsdException w:name="Medium Grid 1 Accent 1" w:uiPriority="67"/>
+    <w:lsdException w:name="Medium Grid 2 Accent 1" w:uiPriority="68"/>
+    <w:lsdException w:name="Medium Grid 3 Accent 1" w:uiPriority="69"/>
+    <w:lsdException w:name="Dark List Accent 1" w:uiPriority="70"/>
+    <w:lsdException w:name="Colorful Shading Accent 1" w:uiPriority="71"/>
+    <w:lsdException w:name="Colorful List Accent 1" w:uiPriority="72"/>
+    <w:lsdException w:name="Colorful Grid Accent 1" w:uiPriority="73"/>
+    <w:lsdException w:name="Light Shading Accent 2" w:uiPriority="60"/>
+    <w:lsdException w:name="Light List Accent 2" w:uiPriority="61"/>
+    <w:lsdException w:name="Light Grid Accent 2" w:uiPriority="62"/>
+    <w:lsdException w:name="Medium Shading 1 Accent 2" w:uiPriority="63"/>
+    <w:lsdException w:name="Medium Shading 2 Accent 2" w:uiPriority="64"/>
+    <w:lsdException w:name="Medium List 1 Accent 2" w:uiPriority="65"/>
+    <w:lsdException w:name="Medium List 2 Accent 2" w:uiPriority="66"/>
+    <w:lsdException w:name="Medium Grid 1 Accent 2" w:uiPriority="67"/>
+    <w:lsdException w:name="Medium Grid 2 Accent 2" w:uiPriority="68"/>
+    <w:lsdException w:name="Medium Grid 3 Accent 2" w:uiPriority="69"/>
+    <w:lsdException w:name="Dark List Accent 2" w:uiPriority="70"/>
+    <w:lsdException w:name="Colorful Shading Accent 2" w:uiPriority="71"/>
+    <w:lsdException w:name="Colorful List Accent 2" w:uiPriority="72"/>
+    <w:lsdException w:name="Colorful Grid Accent 2" w:uiPriority="73"/>
+    <w:lsdException w:name="Light Shading Accent 3" w:uiPriority="60"/>
+    <w:lsdException w:name="Light List Accent 3" w:uiPriority="61"/>
+    <w:lsdException w:name="Light Grid Accent 3" w:uiPriority="62"/>
+    <w:lsdException w:name="Medium Shading 1 Accent 3" w:uiPriority="63"/>
+    <w:lsdException w:name="Medium Shading 2 Accent 3" w:uiPriority="64"/>
+    <w:lsdException w:name="Medium List 1 Accent 3" w:uiPriority="65"/>
+    <w:lsdException w:name="Medium List 2 Accent 3" w:uiPriority="66"/>
+    <w:lsdException w:name="Medium Grid 1 Accent 3" w:uiPriority="67"/>
+    <w:lsdException w:name="Medium Grid 2 Accent 3" w:uiPriority="68"/>
+    <w:lsdException w:name="Medium Grid 3 Accent 3" w:uiPriority="69"/>
+    <w:lsdException w:name="Dark List Accent 3" w:uiPriority="70"/>
+    <w:lsdException w:name="Colorful Shading Accent 3" w:uiPriority="71"/>
+    <w:lsdException w:name="Colorful List Accent 3" w:uiPriority="72"/>
+    <w:lsdException w:name="Colorful Grid Accent 3" w:uiPriority="73"/>
+    <w:lsdException w:name="Light Shading Accent 4" w:uiPriority="60"/>
+    <w:lsdException w:name="Light List Accent 4" w:uiPriority="61"/>
+    <w:lsdException w:name="Light Grid Accent 4" w:uiPriority="62"/>
+    <w:lsdException w:name="Medium Shading 1 Accent 4" w:uiPriority="63"/>
+    <w:lsdException w:name="Medium Shading 2 Accent 4" w:uiPriority="64"/>
+    <w:lsdException w:name="Medium List 1 Accent 4" w:uiPriority="65"/>
+    <w:lsdException w:name="Medium List 2 Accent 4" w:uiPriority="66"/>
+    <w:lsdException w:name="Medium Grid 1 Accent 4" w:uiPriority="67"/>
+    <w:lsdException w:name="Medium Grid 2 Accent 4" w:uiPriority="68"/>
+    <w:lsdException w:name="Medium Grid 3 Accent 4" w:uiPriority="69"/>
+    <w:lsdException w:name="Dark List Accent 4" w:uiPriority="70"/>
+    <w:lsdException w:name="Colorful Shading Accent 4" w:uiPriority="71"/>
+    <w:lsdException w:name="Colorful List Accent 4" w:uiPriority="72"/>
+    <w:lsdException w:name="Colorful Grid Accent 4" w:uiPriority="73"/>
+    <w:lsdException w:name="Light Shading Accent 5" w:uiPriority="60"/>
+    <w:lsdException w:name="Light List Accent 5" w:uiPriority="61"/>
+    <w:lsdException w:name="Light Grid Accent 5" w:uiPriority="62"/>
+    <w:lsdException w:name="Medium Shading 1 Accent 5" w:uiPriority="63"/>
+    <w:lsdException w:name="Medium Shading 2 Accent 5" w:uiPriority="64"/>
+    <w:lsdException w:name="Medium List 1 Accent 5" w:uiPriority="65"/>
+    <w:lsdException w:name="Medium List 2 Accent 5" w:uiPriority="66"/>
+    <w:lsdException w:name="Medium Grid 1 Accent 5" w:uiPriority="67"/>
+    <w:lsdException w:name="Medium Grid 2 Accent 5" w:uiPriority="68"/>
+    <w:lsdException w:name="Medium Grid 3 Accent 5" w:uiPriority="69"/>
+    <w:lsdException w:name="Dark List Accent 5" w:uiPriority="70"/>
+    <w:lsdException w:name="Colorful Shading Accent 5" w:uiPriority="71"/>
+    <w:lsdException w:name="Colorful List Accent 5" w:uiPriority="72"/>
+    <w:lsdException w:name="Colorful Grid Accent 5" w:uiPriority="73"/>
+    <w:lsdException w:name="Light Shading Accent 6" w:uiPriority="60"/>
+    <w:lsdException w:name="Light List Accent 6" w:uiPriority="61"/>
+    <w:lsdException w:name="Light Grid Accent 6" w:uiPriority="62"/>
+    <w:lsdException w:name="Medium Shading 1 Accent 6" w:uiPriority="63"/>
+    <w:lsdException w:name="Medium Shading 2 Accent 6" w:uiPriority="64"/>
+    <w:lsdException w:name="Medium List 1 Accent 6" w:uiPriority="65"/>
+    <w:lsdException w:name="Medium List 2 Accent 6" w:uiPriority="66"/>
+    <w:lsdException w:name="Medium Grid 1 Accent 6" w:uiPriority="67"/>
+    <w:lsdException w:name="Medium Grid 2 Accent 6" w:uiPriority="68"/>
+    <w:lsdException w:name="Medium Grid 3 Accent 6" w:uiPriority="69"/>
+    <w:lsdException w:name="Dark List Accent 6" w:uiPriority="70"/>
+    <w:lsdException w:name="Colorful Shading Accent 6" w:uiPriority="71"/>
+    <w:lsdException w:name="Colorful List Accent 6" w:uiPriority="72"/>
+    <w:lsdException w:name="Colorful Grid Accent 6" w:uiPriority="73"/>
+    <w:lsdException w:name="Subtle Emphasis" w:uiPriority="19" w:qFormat="1"/>
+    <w:lsdException w:name="Intense Emphasis" w:uiPriority="21" w:qFormat="1"/>
+    <w:lsdException w:name="Subtle Reference" w:uiPriority="31" w:qFormat="1"/>
+    <w:lsdException w:name="Intense Reference" w:uiPriority="32" w:qFormat="1"/>
+    <w:lsdException w:name="Book Title" w:uiPriority="33" w:qFormat="1"/>
+    <w:lsdException w:name="Bibliography" w:semiHidden="1" w:uiPriority="37" w:unhideWhenUsed="1"/>
+    <w:lsdException w:name="TOC Heading" w:semiHidden="1" w:uiPriority="39" w:unhideWhenUsed="1" w:qFormat="1"/>
+    <w:lsdException w:name="Plain Table 1" w:uiPriority="41"/>
+    <w:lsdException w:name="Plain Table 2" w:uiPriority="42"/>
+    <w:lsdException w:name="Plain Table 3" w:uiPriority="43"/>
+    <w:lsdException w:name="Plain Table 4" w:uiPriority="44"/>
+    <w:lsdException w:name="Plain Table 5" w:uiPriority="45"/>
+    <w:lsdException w:name="Grid Table Light" w:uiPriority="40"/>
+    <w:lsdException w:name="Grid Table 1 Light" w:uiPriority="46"/>
+    <w:lsdException w:name="Grid Table 2" w:uiPriority="47"/>
+    <w:lsdException w:name="Grid Table 3" w:uiPriority="48"/>
+    <w:lsdException w:name="Grid Table 4" w:uiPriority="49"/>
+    <w:lsdException w:name="Grid Table 5 Dark" w:uiPriority="50"/>
+    <w:lsdException w:name="Grid Table 6 Colorful" w:uiPriority="51"/>
+    <w:lsdException w:name="Grid Table 7 Colorful" w:uiPriority="52"/>
+    <w:lsdException w:name="Grid Table 1 Light Accent 1" w:uiPriority="46"/>
+    <w:lsdException w:name="Grid Table 2 Accent 1" w:uiPriority="47"/>
+    <w:lsdException w:name="Grid Table 3 Accent 1" w:uiPriority="48"/>
+    <w:lsdException w:name="Grid Table 4 Accent 1" w:uiPriority="49"/>
+    <w:lsdException w:name="Grid Table 5 Dark Accent 1" w:uiPriority="50"/>
+    <w:lsdException w:name="Grid Table 6 Colorful Accent 1" w:uiPriority="51"/>
+    <w:lsdException w:name="Grid Table 7 Colorful Accent 1" w:uiPriority="52"/>
+    <w:lsdException w:name="Grid Table 1 Light Accent 2" w:uiPriority="46"/>
+    <w:lsdException w:name="Grid Table 2 Accent 2" w:uiPriority="47"/>
+    <w:lsdException w:name="Grid Table 3 Accent 2" w:uiPriority="48"/>
+    <w:lsdException w:name="Grid Table 4 Accent 2" w:uiPriority="49"/>
+    <w:lsdException w:name="Grid Table 5 Dark Accent 2" w:uiPriority="50"/>
+    <w:lsdException w:name="Grid Table 6 Colorful Accent 2" w:uiPriority="51"/>
+    <w:lsdException w:name="Grid Table 7 Colorful Accent 2" w:uiPriority="52"/>
+    <w:lsdException w:name="Grid Table 1 Light Accent 3" w:uiPriority="46"/>
+    <w:lsdException w:name="Grid Table 2 Accent 3" w:uiPriority="47"/>
+    <w:lsdException w:name="Grid Table 3 Accent 3" w:uiPriority="48"/>
+    <w:lsdException w:name="Grid Table 4 Accent 3" w:uiPriority="49"/>
+    <w:lsdException w:name="Grid Table 5 Dark Accent 3" w:uiPriority="50"/>
+    <w:lsdException w:name="Grid Table 6 Colorful Accent 3" w:uiPriority="51"/>
+    <w:lsdException w:name="Grid Table 7 Colorful Accent 3" w:uiPriority="52"/>
+    <w:lsdException w:name="Grid Table 1 Light Accent 4" w:uiPriority="46"/>
+    <w:lsdException w:name="Grid Table 2 Accent 4" w:uiPriority="47"/>
+    <w:lsdException w:name="Grid Table 3 Accent 4" w:uiPriority="48"/>
+    <w:lsdException w:name="Grid Table 4 Accent 4" w:uiPriority="49"/>
+    <w:lsdException w:name="Grid Table 5 Dark Accent 4" w:uiPriority="50"/>
+    <w:lsdException w:name="Grid Table 6 Colorful Accent 4" w:uiPriority="51"/>
+    <w:lsdException w:name="Grid Table 7 Colorful Accent 4" w:uiPriority="52"/>
+    <w:lsdException w:name="Grid Table 1 Light Accent 5" w:uiPriority="46"/>
+    <w:lsdException w:name="Grid Table 2 Accent 5" w:uiPriority="47"/>
+    <w:lsdException w:name="Grid Table 3 Accent 5" w:uiPriority="48"/>
+    <w:lsdException w:name="Grid Table 4 Accent 5" w:uiPriority="49"/>
+    <w:lsdException w:name="Grid Table 5 Dark Accent 5" w:uiPriority="50"/>
+    <w:lsdException w:name="Grid Table 6 Colorful Accent 5" w:uiPriority="51"/>
+    <w:lsdException w:name="Grid Table 7 Colorful Accent 5" w:uiPriority="52"/>
+    <w:lsdException w:name="Grid Table 1 Light Accent 6" w:uiPriority="46"/>
+    <w:lsdException w:name="Grid Table 2 Accent 6" w:uiPriority="47"/>
+    <w:lsdException w:name="Grid Table 3 Accent 6" w:uiPriority="48"/>
+    <w:lsdException w:name="Grid Table 4 Accent 6" w:uiPriority="49"/>
+    <w:lsdException w:name="Grid Table 5 Dark Accent 6" w:uiPriority="50"/>
+    <w:lsdException w:name="Grid Table 6 Colorful Accent 6" w:uiPriority="51"/>
+    <w:lsdException w:name="Grid Table 7 Colorful Accent 6" w:uiPriority="52"/>
+    <w:lsdException w:name="List Table 1 Light" w:uiPriority="46"/>
+    <w:lsdException w:name="List Table 2" w:uiPriority="47"/>
+    <w:lsdException w:name="List Table 3" w:uiPriority="48"/>
+    <w:lsdException w:name="List Table 4" w:uiPriority="49"/>
+    <w:lsdException w:name="List Table 5 Dark" w:uiPriority="50"/>
+    <w:lsdException w:name="List Table 6 Colorful" w:uiPriority="51"/>
+    <w:lsdException w:name="List Table 7 Colorful" w:uiPriority="52"/>
+    <w:lsdException w:name="List Table 1 Light Accent 1" w:uiPriority="46"/>
+    <w:lsdException w:name="List Table 2 Accent 1" w:uiPriority="47"/>
+    <w:lsdException w:name="List Table 3 Accent 1" w:uiPriority="48"/>
+    <w:lsdException w:name="List Table 4 Accent 1" w:uiPriority="49"/>
+    <w:lsdException w:name="List Table 5 Dark Accent 1" w:uiPriority="50"/>
+    <w:lsdException w:name="List Table 6 Colorful Accent 1" w:uiPriority="51"/>
+    <w:lsdException w:name="List Table 7 Colorful Accent 1" w:uiPriority="52"/>
+    <w:lsdException w:name="List Table 1 Light Accent 2" w:uiPriority="46"/>
+    <w:lsdException w:name="List Table 2 Accent 2" w:uiPriority="47"/>
+    <w:lsdException w:name="List Table 3 Accent 2" w:uiPriority="48"/>
+    <w:lsdException w:name="List Table 4 Accent 2" w:uiPriority="49"/>
+    <w:lsdException w:name="List Table 5 Dark Accent 2" w:uiPriority="50"/>
+    <w:lsdException w:name="List Table 6 Colorful Accent 2" w:uiPriority="51"/>
+    <w:lsdException w:name="List Table 7 Colorful Accent 2" w:uiPriority="52"/>
+    <w:lsdException w:name="List Table 1 Light Accent 3" w:uiPriority="46"/>
+    <w:lsdException w:name="List Table 2 Accent 3" w:uiPriority="47"/>
+    <w:lsdException w:name="List Table 3 Accent 3" w:uiPriority="48"/>
+    <w:lsdException w:name="List Table 4 Accent 3" w:uiPriority="49"/>
+    <w:lsdException w:name="List Table 5 Dark Accent 3" w:uiPriority="50"/>
+    <w:lsdException w:name="List Table 6 Colorful Accent 3" w:uiPriority="51"/>
+    <w:lsdException w:name="List Table 7 Colorful Accent 3" w:uiPriority="52"/>
+    <w:lsdException w:name="List Table 1 Light Accent 4" w:uiPriority="46"/>
+    <w:lsdException w:name="List Table 2 Accent 4" w:uiPriority="47"/>
+    <w:lsdException w:name="List Table 3 Accent 4" w:uiPriority="48"/>
+    <w:lsdException w:name="List Table 4 Accent 4" w:uiPriority="49"/>
+    <w:lsdException w:name="List Table 5 Dark Accent 4" w:uiPriority="50"/>
+    <w:lsdException w:name="List Table 6 Colorful Accent 4" w:uiPriority="51"/>
+    <w:lsdException w:name="List Table 7 Colorful Accent 4" w:uiPriority="52"/>
+    <w:lsdException w:name="List Table 1 Light Accent 5" w:uiPriority="46"/>
+    <w:lsdException w:name="List Table 2 Accent 5" w:uiPriority="47"/>
+    <w:lsdException w:name="List Table 3 Accent 5" w:uiPriority="48"/>
+    <w:lsdException w:name="List Table 4 Accent 5" w:uiPriority="49"/>
+    <w:lsdException w:name="List Table 5 Dark Accent 5" w:uiPriority="50"/>
+    <w:lsdException w:name="List Table 6 Colorful Accent 5" w:uiPriority="51"/>
+    <w:lsdException w:name="List Table 7 Colorful Accent 5" w:uiPriority="52"/>
+    <w:lsdException w:name="List Table 1 Light Accent 6" w:uiPriority="46"/>
+    <w:lsdException w:name="List Table 2 Accent 6" w:uiPriority="47"/>
+    <w:lsdException w:name="List Table 3 Accent 6" w:uiPriority="48"/>
+    <w:lsdException w:name="List Table 4 Accent 6" w:uiPriority="49"/>
+    <w:lsdException w:name="List Table 5 Dark Accent 6" w:uiPriority="50"/>
+    <w:lsdException w:name="List Table 6 Colorful Accent 6" w:uiPriority="51"/>
+    <w:lsdException w:name="List Table 7 Colorful Accent 6" w:uiPriority="52"/>
+  </w:latentStyles>
+  <w:style w:type="paragraph" w:default="1" w:styleId="a">
+    <w:name w:val="Normal"/>
+    <w:qFormat/>
+  </w:style>
+  <w:style w:type="character" w:default="1" w:styleId="a0">
+    <w:name w:val="Default Paragraph Font"/>
+    <w:uiPriority w:val="1"/>
+    <w:semiHidden/>
+    <w:unhideWhenUsed/>
+  </w:style>
+  <w:style w:type="table" w:default="1" w:styleId="a1">
+    <w:name w:val="Normal Table"/>
+    <w:uiPriority w:val="99"/>
+    <w:semiHidden/>
+    <w:unhideWhenUsed/>
+    <w:tblPr>
+      <w:tblInd w:w="0" w:type="dxa"/>
+      <w:tblCellMar>
+        <w:top w:w="0" w:type="dxa"/>
+        <w:left w:w="108" w:type="dxa"/>
+        <w:bottom w:w="0" w:type="dxa"/>
+        <w:right w:w="108" w:type="dxa"/>
+      </w:tblCellMar>
+    </w:tblPr>
+  </w:style>
+  <w:style w:type="numbering" w:default="1" w:styleId="a2">
+    <w:name w:val="No List"/>
+    <w:uiPriority w:val="99"/>
+    <w:semiHidden/>
+    <w:unhideWhenUsed/>
+  </w:style>
+  <w:style w:type="paragraph" w:customStyle="1" w:styleId="0D7F1A20F85343AAA3614EC810C6A4B5">
+    <w:name w:val="0D7F1A20F85343AAA3614EC810C6A4B5"/>
+    <w:rsid w:val="005A7E42"/>
+  </w:style>
+  <w:style w:type="paragraph" w:customStyle="1" w:styleId="CC7DE894CCC642B8A9E63297FBE38AED">
+    <w:name w:val="CC7DE894CCC642B8A9E63297FBE38AED"/>
+    <w:rsid w:val="005A7E42"/>
+  </w:style>
+  <w:style w:type="paragraph" w:customStyle="1" w:styleId="1F517B221A564830A64EC35EB2B67282">
+    <w:name w:val="1F517B221A564830A64EC35EB2B67282"/>
+    <w:rsid w:val="005A7E42"/>
+  </w:style>
+  <w:style w:type="paragraph" w:customStyle="1" w:styleId="A64CD0276ED743EA9FA3E7334B19CA50">
+    <w:name w:val="A64CD0276ED743EA9FA3E7334B19CA50"/>
+    <w:rsid w:val="005A7E42"/>
+  </w:style>
+  <w:style w:type="paragraph" w:customStyle="1" w:styleId="0C32D94848744ABF819A82770FCF7787">
+    <w:name w:val="0C32D94848744ABF819A82770FCF7787"/>
+    <w:rsid w:val="005A7E42"/>
+  </w:style>
+  <w:style w:type="paragraph" w:customStyle="1" w:styleId="682FCB80259C4254A773E51742115737">
+    <w:name w:val="682FCB80259C4254A773E51742115737"/>
+    <w:rsid w:val="005A7E42"/>
+  </w:style>
+</w:styles>
+</file>
+
+<file path=word/glossary/webSettings.xml><?xml version="1.0" encoding="utf-8"?>
+<w:webSettings xmlns:mc="http://schemas.openxmlformats.org/markup-compatibility/2006" xmlns:r="http://schemas.openxmlformats.org/officeDocument/2006/relationships" xmlns:w="http://schemas.openxmlformats.org/wordprocessingml/2006/main" xmlns:w14="http://schemas.microsoft.com/office/word/2010/wordml" xmlns:w15="http://schemas.microsoft.com/office/word/2012/wordml" xmlns:w16se="http://schemas.microsoft.com/office/word/2015/wordml/symex" mc:Ignorable="w14 w15 w16se">
+  <w:optimizeForBrowser/>
+  <w:allowPNG/>
+</w:webSettings>
 </file>
 
 <file path=word/theme/theme1.xml><?xml version="1.0" encoding="utf-8"?>
@@ -2686,4 +4829,16 @@
     </a:ext>
   </a:extLst>
 </a:theme>
+</file>
+
+<file path=customXml/item1.xml><?xml version="1.0" encoding="utf-8"?>
+<b:Sources xmlns:b="http://schemas.openxmlformats.org/officeDocument/2006/bibliography" xmlns="http://schemas.openxmlformats.org/officeDocument/2006/bibliography" SelectedStyle="\APASixthEditionOfficeOnline.xsl" StyleName="APA" Version="6"/>
+</file>
+
+<file path=customXml/itemProps1.xml><?xml version="1.0" encoding="utf-8"?>
+<ds:datastoreItem xmlns:ds="http://schemas.openxmlformats.org/officeDocument/2006/customXml" ds:itemID="{AF2D0382-986A-4EE4-9723-A6C4D45B8911}">
+  <ds:schemaRefs>
+    <ds:schemaRef ds:uri="http://schemas.openxmlformats.org/officeDocument/2006/bibliography"/>
+  </ds:schemaRefs>
+</ds:datastoreItem>
 </file>
</xml_diff>